<commit_message>
volere 100% & diagram sekwencji
</commit_message>
<xml_diff>
--- a/Volere.docx
+++ b/Volere.docx
@@ -4,7 +4,7 @@
   <w:body>
     <w:p>
       <w:pPr>
-        <w:jc w:val="center"/>
+        <w:jc w:val="both"/>
         <w:rPr>
           <w:rFonts w:ascii="Times New Roman" w:hAnsi="Times New Roman" w:cs="Times New Roman"/>
           <w:b/>
@@ -30,7 +30,7 @@
     </w:p>
     <w:p>
       <w:pPr>
-        <w:jc w:val="center"/>
+        <w:jc w:val="both"/>
         <w:rPr>
           <w:rFonts w:ascii="Times New Roman" w:hAnsi="Times New Roman" w:cs="Times New Roman"/>
           <w:b/>
@@ -45,6 +45,7 @@
           <w:ilvl w:val="0"/>
           <w:numId w:val="1"/>
         </w:numPr>
+        <w:jc w:val="both"/>
         <w:rPr>
           <w:rFonts w:ascii="Times New Roman" w:hAnsi="Times New Roman" w:cs="Times New Roman"/>
           <w:b/>
@@ -62,21 +63,51 @@
     </w:p>
     <w:p>
       <w:pPr>
-        <w:rPr>
-          <w:rFonts w:ascii="Times New Roman" w:hAnsi="Times New Roman" w:cs="Times New Roman"/>
-          <w:sz w:val="24"/>
-        </w:rPr>
-      </w:pPr>
-      <w:r>
-        <w:rPr>
-          <w:rFonts w:ascii="Times New Roman" w:hAnsi="Times New Roman" w:cs="Times New Roman"/>
-          <w:sz w:val="24"/>
-        </w:rPr>
-        <w:t>Projekt jest realizowany, aby usprawnić i ułatwić obsługę pacjentów przebywających w sanatorium. W celu lepszego zorganizowania spędzonego przez nich tam czasu, poprzez odpowiednie dopasowanie zabiegów i zajęć w planie dnia osobno dla każdego pacjenta. W wyniku czego zostaną zmniejszone do minimum kolejki i czas oczekiwania przez pacjentów na dany zabieg, a także wzrośnie ilość obsługiwanych pacjentów poprzez maksymalne wykorzystanie sprzętu medycznego i pracowników (np. fizjoterapeutów). System ma za zadanie wyeliminowanie przeludnienia na zajęciach/zabiegach.</w:t>
-      </w:r>
-    </w:p>
-    <w:p>
-      <w:pPr>
+        <w:jc w:val="both"/>
+        <w:rPr>
+          <w:rFonts w:ascii="Times New Roman" w:hAnsi="Times New Roman" w:cs="Times New Roman"/>
+          <w:sz w:val="24"/>
+        </w:rPr>
+      </w:pPr>
+      <w:r>
+        <w:rPr>
+          <w:rFonts w:ascii="Times New Roman" w:hAnsi="Times New Roman" w:cs="Times New Roman"/>
+          <w:sz w:val="24"/>
+        </w:rPr>
+        <w:t>Projekt jest realizowany, aby usprawnić i ułatwić obs</w:t>
+      </w:r>
+      <w:r>
+        <w:rPr>
+          <w:rFonts w:ascii="Times New Roman" w:hAnsi="Times New Roman" w:cs="Times New Roman"/>
+          <w:sz w:val="24"/>
+        </w:rPr>
+        <w:t>ługę pacjentów przebywających w </w:t>
+      </w:r>
+      <w:r>
+        <w:rPr>
+          <w:rFonts w:ascii="Times New Roman" w:hAnsi="Times New Roman" w:cs="Times New Roman"/>
+          <w:sz w:val="24"/>
+        </w:rPr>
+        <w:t>sanatorium. W celu lepszego zorganizowania spędzonego przez nich tam czasu, poprzez odpowiednie dopasowanie zabiegów i zajęć w planie dnia</w:t>
+      </w:r>
+      <w:r>
+        <w:rPr>
+          <w:rFonts w:ascii="Times New Roman" w:hAnsi="Times New Roman" w:cs="Times New Roman"/>
+          <w:sz w:val="24"/>
+        </w:rPr>
+        <w:t xml:space="preserve"> osobno dla każdego pacjenta. W </w:t>
+      </w:r>
+      <w:r>
+        <w:rPr>
+          <w:rFonts w:ascii="Times New Roman" w:hAnsi="Times New Roman" w:cs="Times New Roman"/>
+          <w:sz w:val="24"/>
+        </w:rPr>
+        <w:t>wyniku czego zostaną zmniejszone do minimum kolejki i czas oczekiwania przez pacjentów na dany zabieg, a także wzrośnie ilość obsługiwanych pacjentów poprzez maksymalne wykorzystanie sprzętu medycznego i pracowników (np. fizjoterapeutów). System ma za zadanie wyeliminowanie przeludnienia na zajęciach/zabiegach.</w:t>
+      </w:r>
+    </w:p>
+    <w:p>
+      <w:pPr>
+        <w:jc w:val="both"/>
         <w:rPr>
           <w:rFonts w:ascii="Times New Roman" w:hAnsi="Times New Roman" w:cs="Times New Roman"/>
           <w:sz w:val="24"/>
@@ -92,6 +123,7 @@
     </w:p>
     <w:p>
       <w:pPr>
+        <w:jc w:val="both"/>
         <w:rPr>
           <w:rFonts w:ascii="Times New Roman" w:hAnsi="Times New Roman" w:cs="Times New Roman"/>
           <w:sz w:val="24"/>
@@ -105,6 +137,7 @@
           <w:ilvl w:val="0"/>
           <w:numId w:val="1"/>
         </w:numPr>
+        <w:jc w:val="both"/>
         <w:rPr>
           <w:rFonts w:ascii="Times New Roman" w:hAnsi="Times New Roman" w:cs="Times New Roman"/>
           <w:b/>
@@ -127,6 +160,7 @@
           <w:ilvl w:val="0"/>
           <w:numId w:val="2"/>
         </w:numPr>
+        <w:jc w:val="both"/>
         <w:rPr>
           <w:rFonts w:ascii="Times New Roman" w:hAnsi="Times New Roman" w:cs="Times New Roman"/>
           <w:b/>
@@ -156,6 +190,7 @@
           <w:ilvl w:val="0"/>
           <w:numId w:val="2"/>
         </w:numPr>
+        <w:jc w:val="both"/>
         <w:rPr>
           <w:rFonts w:ascii="Times New Roman" w:hAnsi="Times New Roman" w:cs="Times New Roman"/>
           <w:b/>
@@ -194,41 +229,47 @@
           <w:numId w:val="2"/>
         </w:numPr>
         <w:spacing w:before="240" w:after="120"/>
-        <w:rPr>
-          <w:rFonts w:ascii="Times New Roman" w:hAnsi="Times New Roman" w:cs="Times New Roman"/>
-          <w:b/>
-          <w:sz w:val="24"/>
-        </w:rPr>
-      </w:pPr>
-      <w:proofErr w:type="spellStart"/>
-      <w:r>
-        <w:rPr>
-          <w:rFonts w:ascii="Times New Roman" w:hAnsi="Times New Roman" w:cs="Times New Roman"/>
-          <w:b/>
-          <w:sz w:val="24"/>
-        </w:rPr>
-        <w:t>Stakeholders</w:t>
-      </w:r>
-      <w:proofErr w:type="spellEnd"/>
-      <w:r>
-        <w:rPr>
-          <w:rFonts w:ascii="Times New Roman" w:hAnsi="Times New Roman" w:cs="Times New Roman"/>
-          <w:b/>
-          <w:sz w:val="24"/>
-        </w:rPr>
-        <w:t>:</w:t>
-      </w:r>
-      <w:r>
-        <w:rPr>
-          <w:rFonts w:ascii="Times New Roman" w:hAnsi="Times New Roman" w:cs="Times New Roman"/>
-          <w:sz w:val="24"/>
-        </w:rPr>
-        <w:t xml:space="preserve"> testerzy, eksperci od technologii, projektanci systemów, eksperci w zakresie ergonomii.</w:t>
+        <w:jc w:val="both"/>
+        <w:rPr>
+          <w:rFonts w:ascii="Times New Roman" w:hAnsi="Times New Roman" w:cs="Times New Roman"/>
+          <w:b/>
+          <w:sz w:val="24"/>
+        </w:rPr>
+      </w:pPr>
+      <w:r>
+        <w:rPr>
+          <w:rFonts w:ascii="Times New Roman" w:hAnsi="Times New Roman" w:cs="Times New Roman"/>
+          <w:b/>
+          <w:sz w:val="24"/>
+        </w:rPr>
+        <w:t>Stakeholders:</w:t>
+      </w:r>
+      <w:r>
+        <w:rPr>
+          <w:rFonts w:ascii="Times New Roman" w:hAnsi="Times New Roman" w:cs="Times New Roman"/>
+          <w:sz w:val="24"/>
+        </w:rPr>
+        <w:t xml:space="preserve"> testerzy, eksperci od technologii, p</w:t>
+      </w:r>
+      <w:r>
+        <w:rPr>
+          <w:rFonts w:ascii="Times New Roman" w:hAnsi="Times New Roman" w:cs="Times New Roman"/>
+          <w:sz w:val="24"/>
+        </w:rPr>
+        <w:t>rojektanci systemów, eksperci w </w:t>
+      </w:r>
+      <w:r>
+        <w:rPr>
+          <w:rFonts w:ascii="Times New Roman" w:hAnsi="Times New Roman" w:cs="Times New Roman"/>
+          <w:sz w:val="24"/>
+        </w:rPr>
+        <w:t>zakresie ergonomii.</w:t>
       </w:r>
     </w:p>
     <w:p>
       <w:pPr>
         <w:spacing w:before="240" w:after="120"/>
+        <w:jc w:val="both"/>
         <w:rPr>
           <w:rFonts w:ascii="Times New Roman" w:hAnsi="Times New Roman" w:cs="Times New Roman"/>
           <w:b/>
@@ -243,6 +284,7 @@
           <w:ilvl w:val="0"/>
           <w:numId w:val="1"/>
         </w:numPr>
+        <w:jc w:val="both"/>
         <w:rPr>
           <w:rFonts w:ascii="Times New Roman" w:hAnsi="Times New Roman" w:cs="Times New Roman"/>
           <w:b/>
@@ -260,6 +302,7 @@
     </w:p>
     <w:p>
       <w:pPr>
+        <w:jc w:val="both"/>
         <w:rPr>
           <w:b/>
           <w:u w:val="single"/>
@@ -275,6 +318,7 @@
     </w:p>
     <w:p>
       <w:pPr>
+        <w:jc w:val="both"/>
         <w:rPr>
           <w:rFonts w:ascii="Times New Roman" w:hAnsi="Times New Roman" w:cs="Times New Roman"/>
           <w:sz w:val="24"/>
@@ -293,11 +337,54 @@
           <w:rFonts w:ascii="Times New Roman" w:hAnsi="Times New Roman" w:cs="Times New Roman"/>
           <w:sz w:val="24"/>
         </w:rPr>
-        <w:t xml:space="preserve">Ogólna kontrola nad planami dnia pacjentów. Nadzór nad ich realizacją. Określanie dodatkowych zajęć dla pacjentów. Wprowadzanie historii choroby do kart pacjentów. </w:t>
-      </w:r>
-    </w:p>
-    <w:p>
-      <w:pPr>
+        <w:t>Ogólna kontrola nad planami dnia pacjentów. Nadzór nad ich realizacją. Określanie dodatkowych zajęć dla pacjentów. Wprowadzanie hist</w:t>
+      </w:r>
+      <w:r>
+        <w:rPr>
+          <w:rFonts w:ascii="Times New Roman" w:hAnsi="Times New Roman" w:cs="Times New Roman"/>
+          <w:sz w:val="24"/>
+        </w:rPr>
+        <w:t xml:space="preserve">orii choroby do kart pacjentów </w:t>
+      </w:r>
+      <w:r>
+        <w:rPr>
+          <w:rFonts w:ascii="Times New Roman" w:hAnsi="Times New Roman" w:cs="Times New Roman"/>
+          <w:sz w:val="24"/>
+        </w:rPr>
+        <w:t>–</w:t>
+      </w:r>
+      <w:r>
+        <w:rPr>
+          <w:rFonts w:ascii="Times New Roman" w:hAnsi="Times New Roman" w:cs="Times New Roman"/>
+          <w:sz w:val="24"/>
+        </w:rPr>
+        <w:t xml:space="preserve"> z</w:t>
+      </w:r>
+      <w:r>
+        <w:rPr>
+          <w:rFonts w:ascii="Times New Roman" w:hAnsi="Times New Roman" w:cs="Times New Roman"/>
+          <w:sz w:val="24"/>
+        </w:rPr>
+        <w:t>diagnozowane</w:t>
+      </w:r>
+      <w:r>
+        <w:rPr>
+          <w:rFonts w:ascii="Times New Roman" w:hAnsi="Times New Roman" w:cs="Times New Roman"/>
+          <w:sz w:val="24"/>
+        </w:rPr>
+        <w:t>/przebyte</w:t>
+      </w:r>
+      <w:r>
+        <w:rPr>
+          <w:rFonts w:ascii="Times New Roman" w:hAnsi="Times New Roman" w:cs="Times New Roman"/>
+          <w:sz w:val="24"/>
+        </w:rPr>
+        <w:t xml:space="preserve"> choroby (w tym spis rzeczy na które pacjent jest uczulony).</w:t>
+      </w:r>
+    </w:p>
+    <w:p>
+      <w:pPr>
+        <w:jc w:val="both"/>
         <w:rPr>
           <w:rFonts w:ascii="Times New Roman" w:hAnsi="Times New Roman" w:cs="Times New Roman"/>
           <w:sz w:val="24"/>
@@ -329,6 +416,7 @@
     </w:p>
     <w:p>
       <w:pPr>
+        <w:jc w:val="both"/>
         <w:rPr>
           <w:rFonts w:ascii="Times New Roman" w:hAnsi="Times New Roman" w:cs="Times New Roman"/>
           <w:sz w:val="24"/>
@@ -360,6 +448,7 @@
     </w:p>
     <w:p>
       <w:pPr>
+        <w:jc w:val="both"/>
         <w:rPr>
           <w:rFonts w:ascii="Times New Roman" w:hAnsi="Times New Roman" w:cs="Times New Roman"/>
           <w:sz w:val="24"/>
@@ -391,6 +480,7 @@
     </w:p>
     <w:p>
       <w:pPr>
+        <w:jc w:val="both"/>
         <w:rPr>
           <w:rFonts w:ascii="Times New Roman" w:hAnsi="Times New Roman" w:cs="Times New Roman"/>
           <w:sz w:val="24"/>
@@ -423,6 +513,7 @@
     </w:p>
     <w:p>
       <w:pPr>
+        <w:jc w:val="both"/>
         <w:rPr>
           <w:rFonts w:ascii="Times New Roman" w:hAnsi="Times New Roman" w:cs="Times New Roman"/>
           <w:sz w:val="24"/>
@@ -453,6 +544,7 @@
     </w:p>
     <w:p>
       <w:pPr>
+        <w:jc w:val="both"/>
         <w:rPr>
           <w:b/>
           <w:u w:val="single"/>
@@ -468,6 +560,7 @@
     </w:p>
     <w:p>
       <w:pPr>
+        <w:jc w:val="both"/>
         <w:rPr>
           <w:rFonts w:ascii="Times New Roman" w:hAnsi="Times New Roman" w:cs="Times New Roman"/>
           <w:sz w:val="24"/>
@@ -486,11 +579,40 @@
           <w:rFonts w:ascii="Times New Roman" w:hAnsi="Times New Roman" w:cs="Times New Roman"/>
           <w:sz w:val="24"/>
         </w:rPr>
-        <w:t>Określanie zabiegów i zajęć dla danych pacjentów. Zalecanie długości pobytu pacjenta w ośrodku. Opis stanu zdrowia przed i po pobycie.</w:t>
-      </w:r>
-    </w:p>
-    <w:p>
-      <w:pPr>
+        <w:t>Określanie zabiegów</w:t>
+      </w:r>
+      <w:r>
+        <w:rPr>
+          <w:rFonts w:ascii="Times New Roman" w:hAnsi="Times New Roman" w:cs="Times New Roman"/>
+          <w:sz w:val="24"/>
+        </w:rPr>
+        <w:t>, badań</w:t>
+      </w:r>
+      <w:r>
+        <w:rPr>
+          <w:rFonts w:ascii="Times New Roman" w:hAnsi="Times New Roman" w:cs="Times New Roman"/>
+          <w:sz w:val="24"/>
+        </w:rPr>
+        <w:t xml:space="preserve"> i zajęć dla danych pacjentów. Zalecanie długości pobytu pacjenta w ośrodku. Opis stanu zdrowia przed i po pobycie.</w:t>
+      </w:r>
+      <w:r>
+        <w:rPr>
+          <w:rFonts w:ascii="Times New Roman" w:hAnsi="Times New Roman" w:cs="Times New Roman"/>
+          <w:sz w:val="24"/>
+        </w:rPr>
+        <w:t xml:space="preserve"> Ogólne zalecenia.</w:t>
+      </w:r>
+      <w:r>
+        <w:rPr>
+          <w:rFonts w:ascii="Times New Roman" w:hAnsi="Times New Roman" w:cs="Times New Roman"/>
+          <w:sz w:val="24"/>
+        </w:rPr>
+        <w:t xml:space="preserve"> Określanie/wydawanie pozwoleń na przepustki.</w:t>
+      </w:r>
+    </w:p>
+    <w:p>
+      <w:pPr>
+        <w:jc w:val="both"/>
         <w:rPr>
           <w:rFonts w:ascii="Times New Roman" w:hAnsi="Times New Roman" w:cs="Times New Roman"/>
           <w:sz w:val="24"/>
@@ -522,6 +644,7 @@
     </w:p>
     <w:p>
       <w:pPr>
+        <w:jc w:val="both"/>
         <w:rPr>
           <w:rFonts w:ascii="Times New Roman" w:hAnsi="Times New Roman" w:cs="Times New Roman"/>
           <w:sz w:val="24"/>
@@ -553,6 +676,7 @@
     </w:p>
     <w:p>
       <w:pPr>
+        <w:jc w:val="both"/>
         <w:rPr>
           <w:rFonts w:ascii="Times New Roman" w:hAnsi="Times New Roman" w:cs="Times New Roman"/>
           <w:sz w:val="24"/>
@@ -584,6 +708,7 @@
     </w:p>
     <w:p>
       <w:pPr>
+        <w:jc w:val="both"/>
         <w:rPr>
           <w:rFonts w:ascii="Times New Roman" w:hAnsi="Times New Roman" w:cs="Times New Roman"/>
           <w:sz w:val="24"/>
@@ -615,6 +740,7 @@
     </w:p>
     <w:p>
       <w:pPr>
+        <w:jc w:val="both"/>
         <w:rPr>
           <w:rFonts w:ascii="Times New Roman" w:hAnsi="Times New Roman" w:cs="Times New Roman"/>
           <w:sz w:val="24"/>
@@ -645,6 +771,7 @@
     </w:p>
     <w:p>
       <w:pPr>
+        <w:jc w:val="both"/>
         <w:rPr>
           <w:rFonts w:ascii="Times New Roman" w:hAnsi="Times New Roman" w:cs="Times New Roman"/>
           <w:b/>
@@ -664,6 +791,7 @@
     </w:p>
     <w:p>
       <w:pPr>
+        <w:jc w:val="both"/>
         <w:rPr>
           <w:rFonts w:ascii="Times New Roman" w:hAnsi="Times New Roman" w:cs="Times New Roman"/>
           <w:sz w:val="24"/>
@@ -687,6 +815,7 @@
     </w:p>
     <w:p>
       <w:pPr>
+        <w:jc w:val="both"/>
         <w:rPr>
           <w:rFonts w:ascii="Times New Roman" w:hAnsi="Times New Roman" w:cs="Times New Roman"/>
           <w:sz w:val="24"/>
@@ -718,6 +847,7 @@
     </w:p>
     <w:p>
       <w:pPr>
+        <w:jc w:val="both"/>
         <w:rPr>
           <w:rFonts w:ascii="Times New Roman" w:hAnsi="Times New Roman" w:cs="Times New Roman"/>
           <w:sz w:val="24"/>
@@ -749,6 +879,7 @@
     </w:p>
     <w:p>
       <w:pPr>
+        <w:jc w:val="both"/>
         <w:rPr>
           <w:rFonts w:ascii="Times New Roman" w:hAnsi="Times New Roman" w:cs="Times New Roman"/>
           <w:sz w:val="24"/>
@@ -780,6 +911,7 @@
     </w:p>
     <w:p>
       <w:pPr>
+        <w:jc w:val="both"/>
         <w:rPr>
           <w:rFonts w:ascii="Times New Roman" w:hAnsi="Times New Roman" w:cs="Times New Roman"/>
           <w:sz w:val="24"/>
@@ -811,6 +943,7 @@
     </w:p>
     <w:p>
       <w:pPr>
+        <w:jc w:val="both"/>
         <w:rPr>
           <w:rFonts w:ascii="Times New Roman" w:hAnsi="Times New Roman" w:cs="Times New Roman"/>
           <w:sz w:val="24"/>
@@ -834,6 +967,7 @@
     </w:p>
     <w:p>
       <w:pPr>
+        <w:jc w:val="both"/>
         <w:rPr>
           <w:rFonts w:ascii="Times New Roman" w:hAnsi="Times New Roman" w:cs="Times New Roman"/>
           <w:b/>
@@ -853,6 +987,7 @@
     </w:p>
     <w:p>
       <w:pPr>
+        <w:jc w:val="both"/>
         <w:rPr>
           <w:rFonts w:ascii="Times New Roman" w:hAnsi="Times New Roman" w:cs="Times New Roman"/>
           <w:sz w:val="24"/>
@@ -882,6 +1017,7 @@
           <w:ilvl w:val="0"/>
           <w:numId w:val="3"/>
         </w:numPr>
+        <w:jc w:val="both"/>
         <w:rPr>
           <w:rFonts w:ascii="Times New Roman" w:hAnsi="Times New Roman" w:cs="Times New Roman"/>
           <w:sz w:val="24"/>
@@ -902,6 +1038,7 @@
           <w:ilvl w:val="0"/>
           <w:numId w:val="3"/>
         </w:numPr>
+        <w:jc w:val="both"/>
         <w:rPr>
           <w:rFonts w:ascii="Times New Roman" w:hAnsi="Times New Roman" w:cs="Times New Roman"/>
           <w:sz w:val="24"/>
@@ -922,6 +1059,7 @@
           <w:ilvl w:val="0"/>
           <w:numId w:val="3"/>
         </w:numPr>
+        <w:jc w:val="both"/>
         <w:rPr>
           <w:rFonts w:ascii="Times New Roman" w:hAnsi="Times New Roman" w:cs="Times New Roman"/>
           <w:sz w:val="24"/>
@@ -942,6 +1080,7 @@
           <w:ilvl w:val="0"/>
           <w:numId w:val="3"/>
         </w:numPr>
+        <w:jc w:val="both"/>
         <w:rPr>
           <w:rFonts w:ascii="Times New Roman" w:hAnsi="Times New Roman" w:cs="Times New Roman"/>
           <w:sz w:val="24"/>
@@ -962,6 +1101,7 @@
           <w:ilvl w:val="0"/>
           <w:numId w:val="3"/>
         </w:numPr>
+        <w:jc w:val="both"/>
         <w:rPr>
           <w:rFonts w:ascii="Times New Roman" w:hAnsi="Times New Roman" w:cs="Times New Roman"/>
           <w:sz w:val="24"/>
@@ -982,6 +1122,7 @@
           <w:ilvl w:val="0"/>
           <w:numId w:val="3"/>
         </w:numPr>
+        <w:jc w:val="both"/>
         <w:rPr>
           <w:rFonts w:ascii="Times New Roman" w:hAnsi="Times New Roman" w:cs="Times New Roman"/>
           <w:sz w:val="24"/>
@@ -1002,6 +1143,7 @@
           <w:ilvl w:val="0"/>
           <w:numId w:val="3"/>
         </w:numPr>
+        <w:jc w:val="both"/>
         <w:rPr>
           <w:rFonts w:ascii="Times New Roman" w:hAnsi="Times New Roman" w:cs="Times New Roman"/>
           <w:sz w:val="24"/>
@@ -1022,17 +1164,18 @@
           <w:ilvl w:val="0"/>
           <w:numId w:val="3"/>
         </w:numPr>
-        <w:rPr>
-          <w:rFonts w:ascii="Times New Roman" w:hAnsi="Times New Roman" w:cs="Times New Roman"/>
-          <w:sz w:val="24"/>
-        </w:rPr>
-      </w:pPr>
-      <w:r>
-        <w:rPr>
-          <w:rFonts w:ascii="Times New Roman" w:hAnsi="Times New Roman" w:cs="Times New Roman"/>
-          <w:sz w:val="24"/>
-        </w:rPr>
-        <w:t>Numer telefonu do osoby pierwszego kontaktu (np. członka rodziny/ prawnego opiekuna).</w:t>
+        <w:jc w:val="both"/>
+        <w:rPr>
+          <w:rFonts w:ascii="Times New Roman" w:hAnsi="Times New Roman" w:cs="Times New Roman"/>
+          <w:sz w:val="24"/>
+        </w:rPr>
+      </w:pPr>
+      <w:r>
+        <w:rPr>
+          <w:rFonts w:ascii="Times New Roman" w:hAnsi="Times New Roman" w:cs="Times New Roman"/>
+          <w:sz w:val="24"/>
+        </w:rPr>
+        <w:t>Dane osobowe osoby pierwszego kontaktu (Imię i nazwisko, PESEL, Numer dowodu, Numer telefonu kontaktowego).</w:t>
       </w:r>
     </w:p>
     <w:p>
@@ -1042,17 +1185,18 @@
           <w:ilvl w:val="0"/>
           <w:numId w:val="3"/>
         </w:numPr>
-        <w:rPr>
-          <w:rFonts w:ascii="Times New Roman" w:hAnsi="Times New Roman" w:cs="Times New Roman"/>
-          <w:sz w:val="24"/>
-        </w:rPr>
-      </w:pPr>
-      <w:r>
-        <w:rPr>
-          <w:rFonts w:ascii="Times New Roman" w:hAnsi="Times New Roman" w:cs="Times New Roman"/>
-          <w:sz w:val="24"/>
-        </w:rPr>
-        <w:t>Zdiagnozowane choroby (w tym spis rzeczy na które pacjent jest uczulony).</w:t>
+        <w:jc w:val="both"/>
+        <w:rPr>
+          <w:rFonts w:ascii="Times New Roman" w:hAnsi="Times New Roman" w:cs="Times New Roman"/>
+          <w:sz w:val="24"/>
+        </w:rPr>
+      </w:pPr>
+      <w:r>
+        <w:rPr>
+          <w:rFonts w:ascii="Times New Roman" w:hAnsi="Times New Roman" w:cs="Times New Roman"/>
+          <w:sz w:val="24"/>
+        </w:rPr>
+        <w:t>Czas pobytu (data przyjazdu, data wyjazdu).</w:t>
       </w:r>
     </w:p>
     <w:p>
@@ -1062,17 +1206,18 @@
           <w:ilvl w:val="0"/>
           <w:numId w:val="3"/>
         </w:numPr>
-        <w:rPr>
-          <w:rFonts w:ascii="Times New Roman" w:hAnsi="Times New Roman" w:cs="Times New Roman"/>
-          <w:sz w:val="24"/>
-        </w:rPr>
-      </w:pPr>
-      <w:r>
-        <w:rPr>
-          <w:rFonts w:ascii="Times New Roman" w:hAnsi="Times New Roman" w:cs="Times New Roman"/>
-          <w:sz w:val="24"/>
-        </w:rPr>
-        <w:t>Czas pobytu (data przyjazdu, data wyjazdu).</w:t>
+        <w:jc w:val="both"/>
+        <w:rPr>
+          <w:rFonts w:ascii="Times New Roman" w:hAnsi="Times New Roman" w:cs="Times New Roman"/>
+          <w:sz w:val="24"/>
+        </w:rPr>
+      </w:pPr>
+      <w:r>
+        <w:rPr>
+          <w:rFonts w:ascii="Times New Roman" w:hAnsi="Times New Roman" w:cs="Times New Roman"/>
+          <w:sz w:val="24"/>
+        </w:rPr>
+        <w:t>Osoba kierująca pacjenta na pobyt w sanatorium.</w:t>
       </w:r>
     </w:p>
     <w:p>
@@ -1082,26 +1227,7 @@
           <w:ilvl w:val="0"/>
           <w:numId w:val="3"/>
         </w:numPr>
-        <w:rPr>
-          <w:rFonts w:ascii="Times New Roman" w:hAnsi="Times New Roman" w:cs="Times New Roman"/>
-          <w:sz w:val="24"/>
-        </w:rPr>
-      </w:pPr>
-      <w:r>
-        <w:rPr>
-          <w:rFonts w:ascii="Times New Roman" w:hAnsi="Times New Roman" w:cs="Times New Roman"/>
-          <w:sz w:val="24"/>
-        </w:rPr>
-        <w:t>Osoba kierująca pacjenta na pobyt w sanatorium.</w:t>
-      </w:r>
-    </w:p>
-    <w:p>
-      <w:pPr>
-        <w:pStyle w:val="Akapitzlist"/>
-        <w:numPr>
-          <w:ilvl w:val="0"/>
-          <w:numId w:val="3"/>
-        </w:numPr>
+        <w:jc w:val="both"/>
         <w:rPr>
           <w:rFonts w:ascii="Times New Roman" w:hAnsi="Times New Roman" w:cs="Times New Roman"/>
           <w:sz w:val="24"/>
@@ -1117,6 +1243,7 @@
     </w:p>
     <w:p>
       <w:pPr>
+        <w:jc w:val="both"/>
         <w:rPr>
           <w:rFonts w:ascii="Times New Roman" w:hAnsi="Times New Roman" w:cs="Times New Roman"/>
           <w:sz w:val="24"/>
@@ -1148,6 +1275,7 @@
     </w:p>
     <w:p>
       <w:pPr>
+        <w:jc w:val="both"/>
         <w:rPr>
           <w:rFonts w:ascii="Times New Roman" w:hAnsi="Times New Roman" w:cs="Times New Roman"/>
           <w:sz w:val="24"/>
@@ -1179,6 +1307,7 @@
     </w:p>
     <w:p>
       <w:pPr>
+        <w:jc w:val="both"/>
         <w:rPr>
           <w:rFonts w:ascii="Times New Roman" w:hAnsi="Times New Roman" w:cs="Times New Roman"/>
           <w:sz w:val="24"/>
@@ -1210,6 +1339,7 @@
     </w:p>
     <w:p>
       <w:pPr>
+        <w:jc w:val="both"/>
         <w:rPr>
           <w:rFonts w:ascii="Times New Roman" w:hAnsi="Times New Roman" w:cs="Times New Roman"/>
           <w:sz w:val="24"/>
@@ -1241,6 +1371,7 @@
     </w:p>
     <w:p>
       <w:pPr>
+        <w:jc w:val="both"/>
         <w:rPr>
           <w:rFonts w:ascii="Times New Roman" w:hAnsi="Times New Roman" w:cs="Times New Roman"/>
           <w:sz w:val="24"/>
@@ -1269,6 +1400,7 @@
           <w:ilvl w:val="0"/>
           <w:numId w:val="1"/>
         </w:numPr>
+        <w:jc w:val="both"/>
         <w:rPr>
           <w:rFonts w:ascii="Times New Roman" w:hAnsi="Times New Roman" w:cs="Times New Roman"/>
           <w:b/>
@@ -1291,6 +1423,7 @@
           <w:ilvl w:val="0"/>
           <w:numId w:val="5"/>
         </w:numPr>
+        <w:jc w:val="both"/>
         <w:rPr>
           <w:rFonts w:ascii="Times New Roman" w:hAnsi="Times New Roman" w:cs="Times New Roman"/>
           <w:b/>
@@ -1310,23 +1443,21 @@
           <w:rFonts w:ascii="Times New Roman" w:hAnsi="Times New Roman" w:cs="Times New Roman"/>
           <w:sz w:val="24"/>
         </w:rPr>
-        <w:t xml:space="preserve">produkt ma współpracować z systemem operacyjnym Windows XP lub nowszym, a także z </w:t>
-      </w:r>
-      <w:proofErr w:type="spellStart"/>
-      <w:r>
-        <w:rPr>
-          <w:rFonts w:ascii="Times New Roman" w:hAnsi="Times New Roman" w:cs="Times New Roman"/>
-          <w:sz w:val="24"/>
-        </w:rPr>
-        <w:t>Linuxem</w:t>
-      </w:r>
-      <w:proofErr w:type="spellEnd"/>
-      <w:r>
-        <w:rPr>
-          <w:rFonts w:ascii="Times New Roman" w:hAnsi="Times New Roman" w:cs="Times New Roman"/>
-          <w:sz w:val="24"/>
-        </w:rPr>
-        <w:t xml:space="preserve">. Produkt zostanie zaakceptowany jako zgodny z  systemami operacyjnymi Linux i Windows przez odpowiednie grupy testowe. </w:t>
+        <w:t>produkt ma współpracować z systemem operac</w:t>
+      </w:r>
+      <w:r>
+        <w:rPr>
+          <w:rFonts w:ascii="Times New Roman" w:hAnsi="Times New Roman" w:cs="Times New Roman"/>
+          <w:sz w:val="24"/>
+        </w:rPr>
+        <w:t>yjnym Windows XP lub nowszym, a </w:t>
+      </w:r>
+      <w:r>
+        <w:rPr>
+          <w:rFonts w:ascii="Times New Roman" w:hAnsi="Times New Roman" w:cs="Times New Roman"/>
+          <w:sz w:val="24"/>
+        </w:rPr>
+        <w:t xml:space="preserve">także z Linuxem. Produkt zostanie zaakceptowany jako zgodny z  systemami operacyjnymi Linux i Windows przez odpowiednie grupy testowe. </w:t>
       </w:r>
     </w:p>
     <w:p>
@@ -1336,6 +1467,7 @@
           <w:ilvl w:val="0"/>
           <w:numId w:val="5"/>
         </w:numPr>
+        <w:jc w:val="both"/>
         <w:rPr>
           <w:rFonts w:ascii="Times New Roman" w:hAnsi="Times New Roman" w:cs="Times New Roman"/>
           <w:b/>
@@ -1365,6 +1497,7 @@
           <w:ilvl w:val="0"/>
           <w:numId w:val="5"/>
         </w:numPr>
+        <w:jc w:val="both"/>
         <w:rPr>
           <w:rFonts w:ascii="Times New Roman" w:hAnsi="Times New Roman" w:cs="Times New Roman"/>
           <w:b/>
@@ -1391,81 +1524,52 @@
           <w:rFonts w:ascii="Times New Roman" w:hAnsi="Times New Roman" w:cs="Times New Roman"/>
           <w:sz w:val="24"/>
         </w:rPr>
-        <w:t xml:space="preserve">program powinien zapisywać dane w postaci plików o rozszerzeniu </w:t>
-      </w:r>
-      <w:proofErr w:type="spellStart"/>
-      <w:r>
-        <w:rPr>
-          <w:rFonts w:ascii="Times New Roman" w:hAnsi="Times New Roman" w:cs="Times New Roman"/>
-          <w:sz w:val="24"/>
-        </w:rPr>
-        <w:t>txt</w:t>
-      </w:r>
-      <w:proofErr w:type="spellEnd"/>
-      <w:r>
-        <w:rPr>
-          <w:rFonts w:ascii="Times New Roman" w:hAnsi="Times New Roman" w:cs="Times New Roman"/>
-          <w:sz w:val="24"/>
-        </w:rPr>
-        <w:t xml:space="preserve">, bądź </w:t>
-      </w:r>
-      <w:proofErr w:type="spellStart"/>
-      <w:r>
-        <w:rPr>
-          <w:rFonts w:ascii="Times New Roman" w:hAnsi="Times New Roman" w:cs="Times New Roman"/>
-          <w:sz w:val="24"/>
-        </w:rPr>
-        <w:t>xls</w:t>
-      </w:r>
-      <w:proofErr w:type="spellEnd"/>
-      <w:r>
-        <w:rPr>
-          <w:rFonts w:ascii="Times New Roman" w:hAnsi="Times New Roman" w:cs="Times New Roman"/>
-          <w:sz w:val="24"/>
-        </w:rPr>
-        <w:t xml:space="preserve">, tak aby możliwe było ich otwarcie w istniejących już programach takich jak: Microsoft </w:t>
-      </w:r>
-      <w:proofErr w:type="spellStart"/>
-      <w:r>
-        <w:rPr>
-          <w:rFonts w:ascii="Times New Roman" w:hAnsi="Times New Roman" w:cs="Times New Roman"/>
-          <w:sz w:val="24"/>
-        </w:rPr>
-        <w:t>Offixe</w:t>
-      </w:r>
-      <w:proofErr w:type="spellEnd"/>
-      <w:r>
-        <w:rPr>
-          <w:rFonts w:ascii="Times New Roman" w:hAnsi="Times New Roman" w:cs="Times New Roman"/>
-          <w:sz w:val="24"/>
-        </w:rPr>
-        <w:t xml:space="preserve"> Excel, Oracle </w:t>
-      </w:r>
-      <w:proofErr w:type="spellStart"/>
-      <w:r>
-        <w:rPr>
-          <w:rFonts w:ascii="Times New Roman" w:hAnsi="Times New Roman" w:cs="Times New Roman"/>
-          <w:sz w:val="24"/>
-        </w:rPr>
-        <w:t>Open</w:t>
-      </w:r>
-      <w:proofErr w:type="spellEnd"/>
-      <w:r>
-        <w:rPr>
-          <w:rFonts w:ascii="Times New Roman" w:hAnsi="Times New Roman" w:cs="Times New Roman"/>
-          <w:sz w:val="24"/>
-        </w:rPr>
-        <w:t xml:space="preserve"> Office </w:t>
-      </w:r>
-      <w:proofErr w:type="spellStart"/>
-      <w:r>
-        <w:rPr>
-          <w:rFonts w:ascii="Times New Roman" w:hAnsi="Times New Roman" w:cs="Times New Roman"/>
-          <w:sz w:val="24"/>
-        </w:rPr>
-        <w:t>Calc</w:t>
-      </w:r>
-      <w:proofErr w:type="spellEnd"/>
+        <w:t>program powinien za</w:t>
+      </w:r>
+      <w:r>
+        <w:rPr>
+          <w:rFonts w:ascii="Times New Roman" w:hAnsi="Times New Roman" w:cs="Times New Roman"/>
+          <w:sz w:val="24"/>
+        </w:rPr>
+        <w:t>pisywać dane w postaci plików o </w:t>
+      </w:r>
+      <w:r>
+        <w:rPr>
+          <w:rFonts w:ascii="Times New Roman" w:hAnsi="Times New Roman" w:cs="Times New Roman"/>
+          <w:sz w:val="24"/>
+        </w:rPr>
+        <w:t>rozszerzeniu txt, bądź xls, tak aby możliwe było ich otwarcie w istniejących już programach takich jak: Microsoft Offixe Excel, Oracle Open Office Calc.</w:t>
+      </w:r>
+    </w:p>
+    <w:p>
+      <w:pPr>
+        <w:pStyle w:val="Akapitzlist"/>
+        <w:numPr>
+          <w:ilvl w:val="0"/>
+          <w:numId w:val="5"/>
+        </w:numPr>
+        <w:jc w:val="both"/>
+        <w:rPr>
+          <w:rFonts w:ascii="Times New Roman" w:hAnsi="Times New Roman" w:cs="Times New Roman"/>
+          <w:b/>
+          <w:sz w:val="24"/>
+        </w:rPr>
+      </w:pPr>
+      <w:r>
+        <w:rPr>
+          <w:rFonts w:ascii="Times New Roman" w:hAnsi="Times New Roman" w:cs="Times New Roman"/>
+          <w:b/>
+          <w:sz w:val="24"/>
+        </w:rPr>
+        <w:t xml:space="preserve">Identyfikacja komercyjnych produktów, które ewentualnie mogą współpracować z produktem: </w:t>
+      </w:r>
+      <w:r>
+        <w:rPr>
+          <w:rFonts w:ascii="Times New Roman" w:hAnsi="Times New Roman" w:cs="Times New Roman"/>
+          <w:sz w:val="24"/>
+        </w:rPr>
+        <w:t>kalendarze Google, oraz wchodzące w skład pakietu Microsoft Office</w:t>
+      </w:r>
       <w:r>
         <w:rPr>
           <w:rFonts w:ascii="Times New Roman" w:hAnsi="Times New Roman" w:cs="Times New Roman"/>
@@ -1481,33 +1585,63 @@
           <w:ilvl w:val="0"/>
           <w:numId w:val="5"/>
         </w:numPr>
-        <w:rPr>
-          <w:rFonts w:ascii="Times New Roman" w:hAnsi="Times New Roman" w:cs="Times New Roman"/>
-          <w:b/>
-          <w:sz w:val="24"/>
-        </w:rPr>
-      </w:pPr>
-      <w:r>
-        <w:rPr>
-          <w:rFonts w:ascii="Times New Roman" w:hAnsi="Times New Roman" w:cs="Times New Roman"/>
-          <w:b/>
-          <w:sz w:val="24"/>
-        </w:rPr>
-        <w:t xml:space="preserve">Identyfikacja komercyjnych produktów, które ewentualnie mogą współpracować z produktem: </w:t>
-      </w:r>
-      <w:r>
-        <w:rPr>
-          <w:rFonts w:ascii="Times New Roman" w:hAnsi="Times New Roman" w:cs="Times New Roman"/>
-          <w:sz w:val="24"/>
-        </w:rPr>
-        <w:t>kalendarze Google, oraz wchodzące w skład pakietu Microsoft Office</w:t>
-      </w:r>
-      <w:r>
-        <w:rPr>
-          <w:rFonts w:ascii="Times New Roman" w:hAnsi="Times New Roman" w:cs="Times New Roman"/>
-          <w:sz w:val="24"/>
-        </w:rPr>
-        <w:t>.</w:t>
+        <w:jc w:val="both"/>
+        <w:rPr>
+          <w:rFonts w:ascii="Times New Roman" w:hAnsi="Times New Roman" w:cs="Times New Roman"/>
+          <w:b/>
+          <w:sz w:val="24"/>
+        </w:rPr>
+      </w:pPr>
+      <w:r>
+        <w:rPr>
+          <w:rFonts w:ascii="Times New Roman" w:hAnsi="Times New Roman" w:cs="Times New Roman"/>
+          <w:b/>
+          <w:sz w:val="24"/>
+        </w:rPr>
+        <w:t>Wynikające z miejsca, w którym produkt będzie fizycznie funkcjonował:</w:t>
+      </w:r>
+      <w:r>
+        <w:rPr>
+          <w:rFonts w:ascii="Times New Roman" w:hAnsi="Times New Roman" w:cs="Times New Roman"/>
+          <w:sz w:val="24"/>
+        </w:rPr>
+        <w:t xml:space="preserve"> zabeczenie wprowadzania zmian weryfikacją za pomocą </w:t>
+      </w:r>
+      <w:r>
+        <w:rPr>
+          <w:rFonts w:ascii="Times New Roman" w:hAnsi="Times New Roman" w:cs="Times New Roman"/>
+          <w:sz w:val="24"/>
+        </w:rPr>
+        <w:t>indywidualnych</w:t>
+      </w:r>
+      <w:r>
+        <w:rPr>
+          <w:rFonts w:ascii="Times New Roman" w:hAnsi="Times New Roman" w:cs="Times New Roman"/>
+          <w:sz w:val="24"/>
+        </w:rPr>
+        <w:t xml:space="preserve"> haseł, </w:t>
+      </w:r>
+      <w:r>
+        <w:rPr>
+          <w:rFonts w:ascii="Times New Roman" w:hAnsi="Times New Roman" w:cs="Times New Roman"/>
+          <w:sz w:val="24"/>
+        </w:rPr>
+        <w:lastRenderedPageBreak/>
+        <w:t>w </w:t>
+      </w:r>
+      <w:r>
+        <w:rPr>
+          <w:rFonts w:ascii="Times New Roman" w:hAnsi="Times New Roman" w:cs="Times New Roman"/>
+          <w:sz w:val="24"/>
+        </w:rPr>
+        <w:t>celu uniknięcie niekontrolowanych zmian</w:t>
+      </w:r>
+      <w:r>
+        <w:rPr>
+          <w:rFonts w:ascii="Times New Roman" w:hAnsi="Times New Roman" w:cs="Times New Roman"/>
+          <w:sz w:val="24"/>
+        </w:rPr>
+        <w:t>. Należy unikać sygnałów dźwiękowych – produkt powinien pracować cicho.</w:t>
       </w:r>
     </w:p>
     <w:p>
@@ -1517,55 +1651,49 @@
           <w:ilvl w:val="0"/>
           <w:numId w:val="5"/>
         </w:numPr>
-        <w:rPr>
-          <w:rFonts w:ascii="Times New Roman" w:hAnsi="Times New Roman" w:cs="Times New Roman"/>
-          <w:b/>
-          <w:sz w:val="24"/>
-        </w:rPr>
-      </w:pPr>
-      <w:r>
-        <w:rPr>
-          <w:rFonts w:ascii="Times New Roman" w:hAnsi="Times New Roman" w:cs="Times New Roman"/>
-          <w:b/>
-          <w:sz w:val="24"/>
-        </w:rPr>
-        <w:t>Wynikające z miejsca, w którym produkt będzie fizycznie funkcjonował:</w:t>
-      </w:r>
-      <w:r>
-        <w:rPr>
-          <w:rFonts w:ascii="Times New Roman" w:hAnsi="Times New Roman" w:cs="Times New Roman"/>
-          <w:sz w:val="24"/>
-        </w:rPr>
-        <w:t xml:space="preserve"> zabeczenie wprowadzania zmian weryfikacją za pomocą </w:t>
-      </w:r>
-      <w:r>
-        <w:rPr>
-          <w:rFonts w:ascii="Times New Roman" w:hAnsi="Times New Roman" w:cs="Times New Roman"/>
-          <w:sz w:val="24"/>
-        </w:rPr>
-        <w:t>indywidualnych</w:t>
-      </w:r>
-      <w:r>
-        <w:rPr>
-          <w:rFonts w:ascii="Times New Roman" w:hAnsi="Times New Roman" w:cs="Times New Roman"/>
-          <w:sz w:val="24"/>
-        </w:rPr>
-        <w:t xml:space="preserve"> haseł, w </w:t>
-      </w:r>
-      <w:r>
-        <w:rPr>
-          <w:rFonts w:ascii="Times New Roman" w:hAnsi="Times New Roman" w:cs="Times New Roman"/>
-          <w:sz w:val="24"/>
-        </w:rPr>
-        <w:lastRenderedPageBreak/>
-        <w:t>celu uniknięcie niekontrolowanych zmian</w:t>
-      </w:r>
-      <w:r>
-        <w:rPr>
-          <w:rFonts w:ascii="Times New Roman" w:hAnsi="Times New Roman" w:cs="Times New Roman"/>
-          <w:sz w:val="24"/>
-        </w:rPr>
-        <w:t>. Należy unikać sygnałów dźwiękowych – produkt powinien pracować cicho.</w:t>
+        <w:jc w:val="both"/>
+        <w:rPr>
+          <w:rFonts w:ascii="Times New Roman" w:hAnsi="Times New Roman" w:cs="Times New Roman"/>
+          <w:b/>
+          <w:sz w:val="24"/>
+        </w:rPr>
+      </w:pPr>
+      <w:r>
+        <w:rPr>
+          <w:rFonts w:ascii="Times New Roman" w:hAnsi="Times New Roman" w:cs="Times New Roman"/>
+          <w:b/>
+          <w:sz w:val="24"/>
+        </w:rPr>
+        <w:t xml:space="preserve">Czasowe </w:t>
+      </w:r>
+      <w:r>
+        <w:rPr>
+          <w:rFonts w:ascii="Times New Roman" w:hAnsi="Times New Roman" w:cs="Times New Roman"/>
+          <w:sz w:val="24"/>
+        </w:rPr>
+        <w:t xml:space="preserve">- </w:t>
+      </w:r>
+      <w:r>
+        <w:rPr>
+          <w:rFonts w:ascii="Times New Roman" w:hAnsi="Times New Roman" w:cs="Times New Roman"/>
+          <w:b/>
+          <w:sz w:val="24"/>
+        </w:rPr>
+        <w:t xml:space="preserve">termin ostateczny realizacji produktu: </w:t>
+      </w:r>
+      <w:r>
+        <w:rPr>
+          <w:rFonts w:ascii="Times New Roman" w:hAnsi="Times New Roman" w:cs="Times New Roman"/>
+          <w:sz w:val="24"/>
+        </w:rPr>
+        <w:t>Należy uważać, aby produkt został ukończony w terminie. Ponieważ musi zostać poddany niezbędnym testom przed dopuszczeniem do obrotu.</w:t>
+      </w:r>
+      <w:r>
+        <w:rPr>
+          <w:rFonts w:ascii="Times New Roman" w:hAnsi="Times New Roman" w:cs="Times New Roman"/>
+          <w:sz w:val="24"/>
+        </w:rPr>
+        <w:t xml:space="preserve"> W przypadku nie ukończenia projektu w terminie wynagrodzenie za jego wykonanie zostanie pomniejszone o 2% za każdy tydzień zwłoki. </w:t>
       </w:r>
     </w:p>
     <w:p>
@@ -1575,57 +1703,7 @@
           <w:ilvl w:val="0"/>
           <w:numId w:val="5"/>
         </w:numPr>
-        <w:rPr>
-          <w:rFonts w:ascii="Times New Roman" w:hAnsi="Times New Roman" w:cs="Times New Roman"/>
-          <w:b/>
-          <w:sz w:val="24"/>
-        </w:rPr>
-      </w:pPr>
-      <w:r>
-        <w:rPr>
-          <w:rFonts w:ascii="Times New Roman" w:hAnsi="Times New Roman" w:cs="Times New Roman"/>
-          <w:b/>
-          <w:sz w:val="24"/>
-        </w:rPr>
-        <w:t xml:space="preserve">Czasowe </w:t>
-      </w:r>
-      <w:r>
-        <w:rPr>
-          <w:rFonts w:ascii="Times New Roman" w:hAnsi="Times New Roman" w:cs="Times New Roman"/>
-          <w:sz w:val="24"/>
-        </w:rPr>
-        <w:t xml:space="preserve">- </w:t>
-      </w:r>
-      <w:r>
-        <w:rPr>
-          <w:rFonts w:ascii="Times New Roman" w:hAnsi="Times New Roman" w:cs="Times New Roman"/>
-          <w:b/>
-          <w:sz w:val="24"/>
-        </w:rPr>
-        <w:t xml:space="preserve">termin ostateczny realizacji produktu: </w:t>
-      </w:r>
-      <w:r>
-        <w:rPr>
-          <w:rFonts w:ascii="Times New Roman" w:hAnsi="Times New Roman" w:cs="Times New Roman"/>
-          <w:sz w:val="24"/>
-        </w:rPr>
-        <w:t>Należy uważać, aby produkt został ukończony w terminie. Ponieważ musi zostać poddany niezbędnym testom przed dopuszczeniem do obrotu.</w:t>
-      </w:r>
-      <w:r>
-        <w:rPr>
-          <w:rFonts w:ascii="Times New Roman" w:hAnsi="Times New Roman" w:cs="Times New Roman"/>
-          <w:sz w:val="24"/>
-        </w:rPr>
-        <w:t xml:space="preserve"> W przypadku nie ukończenia projektu w terminie wynagrodzenie za jego wykonanie zostanie pomniejszone o 2% za każdy tydzień zwłoki. </w:t>
-      </w:r>
-    </w:p>
-    <w:p>
-      <w:pPr>
-        <w:pStyle w:val="Akapitzlist"/>
-        <w:numPr>
-          <w:ilvl w:val="0"/>
-          <w:numId w:val="5"/>
-        </w:numPr>
+        <w:jc w:val="both"/>
         <w:rPr>
           <w:rFonts w:ascii="Times New Roman" w:hAnsi="Times New Roman" w:cs="Times New Roman"/>
           <w:b/>
@@ -1665,6 +1743,7 @@
     <w:p>
       <w:pPr>
         <w:pStyle w:val="Akapitzlist"/>
+        <w:jc w:val="both"/>
         <w:rPr>
           <w:rFonts w:ascii="Times New Roman" w:hAnsi="Times New Roman" w:cs="Times New Roman"/>
           <w:b/>
@@ -1679,6 +1758,7 @@
           <w:ilvl w:val="0"/>
           <w:numId w:val="1"/>
         </w:numPr>
+        <w:jc w:val="both"/>
         <w:rPr>
           <w:rFonts w:ascii="Times New Roman" w:hAnsi="Times New Roman" w:cs="Times New Roman"/>
           <w:b/>
@@ -1696,6 +1776,7 @@
     </w:p>
     <w:p>
       <w:pPr>
+        <w:jc w:val="both"/>
         <w:rPr>
           <w:rFonts w:ascii="Times New Roman" w:hAnsi="Times New Roman" w:cs="Times New Roman"/>
           <w:sz w:val="24"/>
@@ -1714,11 +1795,26 @@
           <w:rFonts w:ascii="Times New Roman" w:hAnsi="Times New Roman" w:cs="Times New Roman"/>
           <w:sz w:val="24"/>
         </w:rPr>
-        <w:t xml:space="preserve">System Obsługi Sanatoriów – bezpośrednia nazwa produktu, który ma powstać w wyniku ukończenia tego projektu. </w:t>
-      </w:r>
-    </w:p>
-    <w:p>
-      <w:pPr>
+        <w:t>System Obsługi Sanatoriów – bezpośrednia naz</w:t>
+      </w:r>
+      <w:r>
+        <w:rPr>
+          <w:rFonts w:ascii="Times New Roman" w:hAnsi="Times New Roman" w:cs="Times New Roman"/>
+          <w:sz w:val="24"/>
+        </w:rPr>
+        <w:t>wa produktu, który ma powstać w </w:t>
+      </w:r>
+      <w:r>
+        <w:rPr>
+          <w:rFonts w:ascii="Times New Roman" w:hAnsi="Times New Roman" w:cs="Times New Roman"/>
+          <w:sz w:val="24"/>
+        </w:rPr>
+        <w:t xml:space="preserve">wyniku ukończenia tego projektu. </w:t>
+      </w:r>
+    </w:p>
+    <w:p>
+      <w:pPr>
+        <w:jc w:val="both"/>
         <w:rPr>
           <w:rFonts w:ascii="Times New Roman" w:hAnsi="Times New Roman" w:cs="Times New Roman"/>
           <w:sz w:val="24"/>
@@ -1742,6 +1838,7 @@
     </w:p>
     <w:p>
       <w:pPr>
+        <w:jc w:val="both"/>
         <w:rPr>
           <w:rFonts w:ascii="Times New Roman" w:hAnsi="Times New Roman" w:cs="Times New Roman"/>
           <w:sz w:val="24"/>
@@ -1760,27 +1857,12 @@
           <w:rFonts w:ascii="Times New Roman" w:hAnsi="Times New Roman" w:cs="Times New Roman"/>
           <w:sz w:val="24"/>
         </w:rPr>
-        <w:t xml:space="preserve"> - jedna z możliwych form terapii ciała: badania (USG, EKG, </w:t>
-      </w:r>
-      <w:proofErr w:type="spellStart"/>
-      <w:r>
-        <w:rPr>
-          <w:rFonts w:ascii="Times New Roman" w:hAnsi="Times New Roman" w:cs="Times New Roman"/>
-          <w:sz w:val="24"/>
-        </w:rPr>
-        <w:t>MicroCT</w:t>
-      </w:r>
-      <w:proofErr w:type="spellEnd"/>
-      <w:r>
-        <w:rPr>
-          <w:rFonts w:ascii="Times New Roman" w:hAnsi="Times New Roman" w:cs="Times New Roman"/>
-          <w:sz w:val="24"/>
-        </w:rPr>
-        <w:t>, EMG, rezonans magnetyczny), zabiegi drobno chirurgiczne, masaże, kąpiele w wodach termalnych/mineralnych/błotnych.</w:t>
-      </w:r>
-    </w:p>
-    <w:p>
-      <w:pPr>
+        <w:t xml:space="preserve"> - jedna z możliwych form terapii ciała: badania (USG, EKG, MicroCT, EMG, rezonans magnetyczny), zabiegi drobno chirurgiczne, masaże, kąpiele w wodach termalnych/mineralnych/błotnych.</w:t>
+      </w:r>
+    </w:p>
+    <w:p>
+      <w:pPr>
+        <w:jc w:val="both"/>
         <w:rPr>
           <w:rFonts w:ascii="Times New Roman" w:hAnsi="Times New Roman" w:cs="Times New Roman"/>
           <w:sz w:val="24"/>
@@ -1799,11 +1881,26 @@
           <w:rFonts w:ascii="Times New Roman" w:hAnsi="Times New Roman" w:cs="Times New Roman"/>
           <w:sz w:val="24"/>
         </w:rPr>
-        <w:t xml:space="preserve"> - forma dodatkowej aktywności fizyczno-umysłowej: warsztaty plastyczne, zajęcia sportowe (gry zespołowe, spacery, siłownia, basen), terapie jednoosobowe/ w grupie z udziałem psychologa, gry i zabawy rekreacyjne.</w:t>
-      </w:r>
-    </w:p>
-    <w:p>
-      <w:pPr>
+        <w:t xml:space="preserve"> - forma dodatkowej aktywności fizyczno-umysłowej: warsztaty plastyczne, zajęcia sportowe (gry zespołowe, spacery, siłownia, basen), t</w:t>
+      </w:r>
+      <w:r>
+        <w:rPr>
+          <w:rFonts w:ascii="Times New Roman" w:hAnsi="Times New Roman" w:cs="Times New Roman"/>
+          <w:sz w:val="24"/>
+        </w:rPr>
+        <w:t>erapie jednoosobowe/ w grupie z </w:t>
+      </w:r>
+      <w:r>
+        <w:rPr>
+          <w:rFonts w:ascii="Times New Roman" w:hAnsi="Times New Roman" w:cs="Times New Roman"/>
+          <w:sz w:val="24"/>
+        </w:rPr>
+        <w:t>udziałem psychologa, gry i zabawy rekreacyjne.</w:t>
+      </w:r>
+    </w:p>
+    <w:p>
+      <w:pPr>
+        <w:jc w:val="both"/>
         <w:rPr>
           <w:rFonts w:ascii="Times New Roman" w:hAnsi="Times New Roman" w:cs="Times New Roman"/>
           <w:sz w:val="24"/>
@@ -1827,6 +1924,7 @@
     </w:p>
     <w:p>
       <w:pPr>
+        <w:jc w:val="both"/>
         <w:rPr>
           <w:rFonts w:ascii="Times New Roman" w:hAnsi="Times New Roman" w:cs="Times New Roman"/>
           <w:sz w:val="24"/>
@@ -1845,23 +1943,21 @@
           <w:rFonts w:ascii="Times New Roman" w:hAnsi="Times New Roman" w:cs="Times New Roman"/>
           <w:sz w:val="24"/>
         </w:rPr>
-        <w:t xml:space="preserve"> – formularz zawierający dane osobowe pacjenta podane w punkcie 3 (podtytule: Rejestratorzy). Jeden pacjent może posiadać jedną kartę. Jest ona zapisywana jako plik o rozszerzeniu </w:t>
-      </w:r>
-      <w:proofErr w:type="spellStart"/>
-      <w:r>
-        <w:rPr>
-          <w:rFonts w:ascii="Times New Roman" w:hAnsi="Times New Roman" w:cs="Times New Roman"/>
-          <w:sz w:val="24"/>
-        </w:rPr>
-        <w:t>xls</w:t>
-      </w:r>
-      <w:proofErr w:type="spellEnd"/>
-      <w:r>
-        <w:rPr>
-          <w:rFonts w:ascii="Times New Roman" w:hAnsi="Times New Roman" w:cs="Times New Roman"/>
-          <w:sz w:val="24"/>
-        </w:rPr>
-        <w:t>.</w:t>
+        <w:t xml:space="preserve"> – formularz zawierający dane osobowe pacjenta podane w punk</w:t>
+      </w:r>
+      <w:r>
+        <w:rPr>
+          <w:rFonts w:ascii="Times New Roman" w:hAnsi="Times New Roman" w:cs="Times New Roman"/>
+          <w:sz w:val="24"/>
+        </w:rPr>
+        <w:t>cie 3 </w:t>
+      </w:r>
+      <w:r>
+        <w:rPr>
+          <w:rFonts w:ascii="Times New Roman" w:hAnsi="Times New Roman" w:cs="Times New Roman"/>
+          <w:sz w:val="24"/>
+        </w:rPr>
+        <w:t>(podtytule: Rejestratorzy). Jeden pacjent może posiadać jedną kartę. Jest ona zapisywana jako plik o rozszerzeniu xls.</w:t>
       </w:r>
     </w:p>
     <w:p>
@@ -1871,6 +1967,7 @@
           <w:ilvl w:val="0"/>
           <w:numId w:val="1"/>
         </w:numPr>
+        <w:jc w:val="both"/>
         <w:rPr>
           <w:rFonts w:ascii="Times New Roman" w:hAnsi="Times New Roman" w:cs="Times New Roman"/>
           <w:b/>
@@ -1893,6 +1990,7 @@
           <w:ilvl w:val="0"/>
           <w:numId w:val="6"/>
         </w:numPr>
+        <w:jc w:val="both"/>
         <w:rPr>
           <w:rFonts w:ascii="Times New Roman" w:hAnsi="Times New Roman" w:cs="Times New Roman"/>
           <w:sz w:val="24"/>
@@ -1913,6 +2011,7 @@
           <w:ilvl w:val="0"/>
           <w:numId w:val="6"/>
         </w:numPr>
+        <w:jc w:val="both"/>
         <w:rPr>
           <w:rFonts w:ascii="Times New Roman" w:hAnsi="Times New Roman" w:cs="Times New Roman"/>
           <w:sz w:val="24"/>
@@ -1933,6 +2032,7 @@
           <w:ilvl w:val="0"/>
           <w:numId w:val="6"/>
         </w:numPr>
+        <w:jc w:val="both"/>
         <w:rPr>
           <w:rFonts w:ascii="Times New Roman" w:hAnsi="Times New Roman" w:cs="Times New Roman"/>
           <w:sz w:val="24"/>
@@ -1948,6 +2048,7 @@
     </w:p>
     <w:p>
       <w:pPr>
+        <w:jc w:val="both"/>
         <w:rPr>
           <w:rFonts w:ascii="Times New Roman" w:hAnsi="Times New Roman" w:cs="Times New Roman"/>
           <w:sz w:val="24"/>
@@ -1961,6 +2062,7 @@
           <w:ilvl w:val="0"/>
           <w:numId w:val="1"/>
         </w:numPr>
+        <w:jc w:val="both"/>
         <w:rPr>
           <w:rFonts w:ascii="Times New Roman" w:hAnsi="Times New Roman" w:cs="Times New Roman"/>
           <w:b/>
@@ -1983,6 +2085,7 @@
           <w:ilvl w:val="0"/>
           <w:numId w:val="7"/>
         </w:numPr>
+        <w:jc w:val="both"/>
         <w:rPr>
           <w:rFonts w:ascii="Times New Roman" w:hAnsi="Times New Roman" w:cs="Times New Roman"/>
           <w:b/>
@@ -2004,6 +2107,7 @@
           <w:ilvl w:val="0"/>
           <w:numId w:val="7"/>
         </w:numPr>
+        <w:jc w:val="both"/>
         <w:rPr>
           <w:rFonts w:ascii="Times New Roman" w:hAnsi="Times New Roman" w:cs="Times New Roman"/>
           <w:b/>
@@ -2026,6 +2130,7 @@
           <w:ilvl w:val="0"/>
           <w:numId w:val="7"/>
         </w:numPr>
+        <w:jc w:val="both"/>
         <w:rPr>
           <w:rFonts w:ascii="Times New Roman" w:hAnsi="Times New Roman" w:cs="Times New Roman"/>
           <w:b/>
@@ -2042,6 +2147,7 @@
     </w:p>
     <w:p>
       <w:pPr>
+        <w:jc w:val="both"/>
         <w:rPr>
           <w:rFonts w:ascii="Times New Roman" w:hAnsi="Times New Roman" w:cs="Times New Roman"/>
           <w:b/>
@@ -2056,6 +2162,7 @@
           <w:ilvl w:val="0"/>
           <w:numId w:val="1"/>
         </w:numPr>
+        <w:jc w:val="both"/>
         <w:rPr>
           <w:rFonts w:ascii="Times New Roman" w:hAnsi="Times New Roman" w:cs="Times New Roman"/>
           <w:b/>
@@ -2078,6 +2185,7 @@
           <w:ilvl w:val="0"/>
           <w:numId w:val="9"/>
         </w:numPr>
+        <w:jc w:val="both"/>
         <w:rPr>
           <w:rFonts w:ascii="Times New Roman" w:hAnsi="Times New Roman" w:cs="Times New Roman"/>
           <w:b/>
@@ -2091,15 +2199,13 @@
         </w:rPr>
         <w:t xml:space="preserve">Diagram ogólny przedstawiający całość realizowanego projektu: diagram </w:t>
       </w:r>
-      <w:proofErr w:type="spellStart"/>
-      <w:r>
-        <w:rPr>
-          <w:rFonts w:ascii="Times New Roman" w:hAnsi="Times New Roman" w:cs="Times New Roman"/>
-          <w:sz w:val="24"/>
-        </w:rPr>
-        <w:t>use_case</w:t>
-      </w:r>
-      <w:proofErr w:type="spellEnd"/>
+      <w:r>
+        <w:rPr>
+          <w:rFonts w:ascii="Times New Roman" w:hAnsi="Times New Roman" w:cs="Times New Roman"/>
+          <w:sz w:val="24"/>
+        </w:rPr>
+        <w:t>przypadków użycia</w:t>
+      </w:r>
       <w:r>
         <w:rPr>
           <w:rFonts w:ascii="Times New Roman" w:hAnsi="Times New Roman" w:cs="Times New Roman"/>
@@ -2115,6 +2221,7 @@
           <w:ilvl w:val="0"/>
           <w:numId w:val="8"/>
         </w:numPr>
+        <w:jc w:val="both"/>
         <w:rPr>
           <w:rFonts w:ascii="Times New Roman" w:hAnsi="Times New Roman" w:cs="Times New Roman"/>
           <w:b/>
@@ -2136,6 +2243,7 @@
           <w:ilvl w:val="1"/>
           <w:numId w:val="8"/>
         </w:numPr>
+        <w:jc w:val="both"/>
         <w:rPr>
           <w:rFonts w:ascii="Times New Roman" w:hAnsi="Times New Roman" w:cs="Times New Roman"/>
           <w:b/>
@@ -2157,6 +2265,7 @@
           <w:ilvl w:val="1"/>
           <w:numId w:val="8"/>
         </w:numPr>
+        <w:jc w:val="both"/>
         <w:rPr>
           <w:rFonts w:ascii="Times New Roman" w:hAnsi="Times New Roman" w:cs="Times New Roman"/>
           <w:b/>
@@ -2192,6 +2301,7 @@
           <w:ilvl w:val="1"/>
           <w:numId w:val="8"/>
         </w:numPr>
+        <w:jc w:val="both"/>
         <w:rPr>
           <w:rFonts w:ascii="Times New Roman" w:hAnsi="Times New Roman" w:cs="Times New Roman"/>
           <w:b/>
@@ -2227,6 +2337,7 @@
           <w:ilvl w:val="1"/>
           <w:numId w:val="8"/>
         </w:numPr>
+        <w:jc w:val="both"/>
         <w:rPr>
           <w:rFonts w:ascii="Times New Roman" w:hAnsi="Times New Roman" w:cs="Times New Roman"/>
           <w:b/>
@@ -2262,6 +2373,7 @@
           <w:ilvl w:val="1"/>
           <w:numId w:val="8"/>
         </w:numPr>
+        <w:jc w:val="both"/>
         <w:rPr>
           <w:rFonts w:ascii="Times New Roman" w:hAnsi="Times New Roman" w:cs="Times New Roman"/>
           <w:b/>
@@ -2297,6 +2409,7 @@
           <w:ilvl w:val="1"/>
           <w:numId w:val="8"/>
         </w:numPr>
+        <w:jc w:val="both"/>
         <w:rPr>
           <w:rFonts w:ascii="Times New Roman" w:hAnsi="Times New Roman" w:cs="Times New Roman"/>
           <w:b/>
@@ -2315,7 +2428,21 @@
           <w:rFonts w:ascii="Times New Roman" w:hAnsi="Times New Roman" w:cs="Times New Roman"/>
           <w:sz w:val="24"/>
         </w:rPr>
-        <w:t xml:space="preserve"> (ocena w skali od 1 do 5 – 1 najniższa ocena, 5 najwyższa - za życzliwość i nastawienie personelu, subiektywne odczucie poprawy/pogorszenia stanu zdrowia, chęć kolejnego przyjazdu).</w:t>
+        <w:t xml:space="preserve"> (ocena w skali o</w:t>
+      </w:r>
+      <w:r>
+        <w:rPr>
+          <w:rFonts w:ascii="Times New Roman" w:hAnsi="Times New Roman" w:cs="Times New Roman"/>
+          <w:sz w:val="24"/>
+        </w:rPr>
+        <w:t>d 1 do 5 – 1 najniższa ocena, 5 </w:t>
+      </w:r>
+      <w:r>
+        <w:rPr>
+          <w:rFonts w:ascii="Times New Roman" w:hAnsi="Times New Roman" w:cs="Times New Roman"/>
+          <w:sz w:val="24"/>
+        </w:rPr>
+        <w:t>najwyższa - za życzliwość i nastawienie personelu, subiektywne odczucie poprawy/pogorszenia stanu zdrowia, chęć kolejnego przyjazdu).</w:t>
       </w:r>
     </w:p>
     <w:p>
@@ -2325,6 +2452,7 @@
           <w:ilvl w:val="1"/>
           <w:numId w:val="8"/>
         </w:numPr>
+        <w:jc w:val="both"/>
         <w:rPr>
           <w:rFonts w:ascii="Times New Roman" w:hAnsi="Times New Roman" w:cs="Times New Roman"/>
           <w:b/>
@@ -2346,18 +2474,33 @@
           <w:ilvl w:val="1"/>
           <w:numId w:val="8"/>
         </w:numPr>
-        <w:rPr>
-          <w:rFonts w:ascii="Times New Roman" w:hAnsi="Times New Roman" w:cs="Times New Roman"/>
-          <w:b/>
-          <w:sz w:val="24"/>
-        </w:rPr>
-      </w:pPr>
-      <w:r>
-        <w:rPr>
-          <w:rFonts w:ascii="Times New Roman" w:hAnsi="Times New Roman" w:cs="Times New Roman"/>
-          <w:sz w:val="24"/>
-        </w:rPr>
-        <w:t>Uwagi (informacje ogólne, potrzebne do prawidłowego przebiegu pobytu pacjenta w sanatorium nie dające się zakwalifikować do żadnego z wcześniejszych modułów).</w:t>
+        <w:jc w:val="both"/>
+        <w:rPr>
+          <w:rFonts w:ascii="Times New Roman" w:hAnsi="Times New Roman" w:cs="Times New Roman"/>
+          <w:b/>
+          <w:sz w:val="24"/>
+        </w:rPr>
+      </w:pPr>
+      <w:r>
+        <w:rPr>
+          <w:rFonts w:ascii="Times New Roman" w:hAnsi="Times New Roman" w:cs="Times New Roman"/>
+          <w:sz w:val="24"/>
+        </w:rPr>
+        <w:t xml:space="preserve">Uwagi (informacje ogólne, potrzebne do prawidłowego przebiegu pobytu pacjenta w sanatorium nie dające </w:t>
+      </w:r>
+      <w:r>
+        <w:rPr>
+          <w:rFonts w:ascii="Times New Roman" w:hAnsi="Times New Roman" w:cs="Times New Roman"/>
+          <w:sz w:val="24"/>
+        </w:rPr>
+        <w:t>się zakwalifikować do żadnego z </w:t>
+      </w:r>
+      <w:r>
+        <w:rPr>
+          <w:rFonts w:ascii="Times New Roman" w:hAnsi="Times New Roman" w:cs="Times New Roman"/>
+          <w:sz w:val="24"/>
+        </w:rPr>
+        <w:t>wcześniejszych modułów).</w:t>
       </w:r>
     </w:p>
     <w:p>
@@ -2367,6 +2510,7 @@
           <w:ilvl w:val="0"/>
           <w:numId w:val="8"/>
         </w:numPr>
+        <w:jc w:val="both"/>
         <w:rPr>
           <w:rFonts w:ascii="Times New Roman" w:hAnsi="Times New Roman" w:cs="Times New Roman"/>
           <w:b/>
@@ -2388,6 +2532,7 @@
           <w:ilvl w:val="1"/>
           <w:numId w:val="8"/>
         </w:numPr>
+        <w:jc w:val="both"/>
         <w:rPr>
           <w:rFonts w:ascii="Times New Roman" w:hAnsi="Times New Roman" w:cs="Times New Roman"/>
           <w:b/>
@@ -2405,6 +2550,7 @@
     <w:p>
       <w:pPr>
         <w:pStyle w:val="Akapitzlist"/>
+        <w:jc w:val="both"/>
         <w:rPr>
           <w:rFonts w:ascii="Times New Roman" w:hAnsi="Times New Roman" w:cs="Times New Roman"/>
           <w:b/>
@@ -2419,6 +2565,7 @@
           <w:ilvl w:val="0"/>
           <w:numId w:val="1"/>
         </w:numPr>
+        <w:jc w:val="both"/>
         <w:rPr>
           <w:rFonts w:ascii="Times New Roman" w:hAnsi="Times New Roman" w:cs="Times New Roman"/>
           <w:b/>
@@ -2441,6 +2588,7 @@
           <w:ilvl w:val="0"/>
           <w:numId w:val="3"/>
         </w:numPr>
+        <w:jc w:val="both"/>
         <w:rPr>
           <w:rFonts w:ascii="Times New Roman" w:hAnsi="Times New Roman" w:cs="Times New Roman"/>
           <w:sz w:val="24"/>
@@ -2468,6 +2616,7 @@
           <w:ilvl w:val="1"/>
           <w:numId w:val="3"/>
         </w:numPr>
+        <w:jc w:val="both"/>
         <w:rPr>
           <w:rFonts w:ascii="Times New Roman" w:hAnsi="Times New Roman" w:cs="Times New Roman"/>
           <w:sz w:val="24"/>
@@ -2488,6 +2637,7 @@
           <w:ilvl w:val="1"/>
           <w:numId w:val="3"/>
         </w:numPr>
+        <w:jc w:val="both"/>
         <w:rPr>
           <w:rFonts w:ascii="Times New Roman" w:hAnsi="Times New Roman" w:cs="Times New Roman"/>
           <w:sz w:val="24"/>
@@ -2508,6 +2658,7 @@
           <w:ilvl w:val="1"/>
           <w:numId w:val="3"/>
         </w:numPr>
+        <w:jc w:val="both"/>
         <w:rPr>
           <w:rFonts w:ascii="Times New Roman" w:hAnsi="Times New Roman" w:cs="Times New Roman"/>
           <w:sz w:val="24"/>
@@ -2528,6 +2679,7 @@
           <w:ilvl w:val="1"/>
           <w:numId w:val="3"/>
         </w:numPr>
+        <w:jc w:val="both"/>
         <w:rPr>
           <w:rFonts w:ascii="Times New Roman" w:hAnsi="Times New Roman" w:cs="Times New Roman"/>
           <w:sz w:val="24"/>
@@ -2548,6 +2700,7 @@
           <w:ilvl w:val="1"/>
           <w:numId w:val="3"/>
         </w:numPr>
+        <w:jc w:val="both"/>
         <w:rPr>
           <w:rFonts w:ascii="Times New Roman" w:hAnsi="Times New Roman" w:cs="Times New Roman"/>
           <w:sz w:val="24"/>
@@ -2568,6 +2721,7 @@
           <w:ilvl w:val="1"/>
           <w:numId w:val="3"/>
         </w:numPr>
+        <w:jc w:val="both"/>
         <w:rPr>
           <w:rFonts w:ascii="Times New Roman" w:hAnsi="Times New Roman" w:cs="Times New Roman"/>
           <w:sz w:val="24"/>
@@ -2588,6 +2742,7 @@
           <w:ilvl w:val="1"/>
           <w:numId w:val="3"/>
         </w:numPr>
+        <w:jc w:val="both"/>
         <w:rPr>
           <w:rFonts w:ascii="Times New Roman" w:hAnsi="Times New Roman" w:cs="Times New Roman"/>
           <w:sz w:val="24"/>
@@ -2608,17 +2763,18 @@
           <w:ilvl w:val="1"/>
           <w:numId w:val="3"/>
         </w:numPr>
-        <w:rPr>
-          <w:rFonts w:ascii="Times New Roman" w:hAnsi="Times New Roman" w:cs="Times New Roman"/>
-          <w:sz w:val="24"/>
-        </w:rPr>
-      </w:pPr>
-      <w:r>
-        <w:rPr>
-          <w:rFonts w:ascii="Times New Roman" w:hAnsi="Times New Roman" w:cs="Times New Roman"/>
-          <w:sz w:val="24"/>
-        </w:rPr>
-        <w:t>Numer telefonu do osoby pierwszego kontaktu (np. członka rodziny/ prawnego opiekuna).</w:t>
+        <w:jc w:val="both"/>
+        <w:rPr>
+          <w:rFonts w:ascii="Times New Roman" w:hAnsi="Times New Roman" w:cs="Times New Roman"/>
+          <w:sz w:val="24"/>
+        </w:rPr>
+      </w:pPr>
+      <w:r>
+        <w:rPr>
+          <w:rFonts w:ascii="Times New Roman" w:hAnsi="Times New Roman" w:cs="Times New Roman"/>
+          <w:sz w:val="24"/>
+        </w:rPr>
+        <w:t>Dane osoby pierwszego kontaktu (Imię i nazwisko, PESEL, Numer dowodu, Numer telefonu).</w:t>
       </w:r>
     </w:p>
     <w:p>
@@ -2628,6 +2784,7 @@
           <w:ilvl w:val="1"/>
           <w:numId w:val="3"/>
         </w:numPr>
+        <w:jc w:val="both"/>
         <w:rPr>
           <w:rFonts w:ascii="Times New Roman" w:hAnsi="Times New Roman" w:cs="Times New Roman"/>
           <w:sz w:val="24"/>
@@ -2648,16 +2805,18 @@
           <w:ilvl w:val="1"/>
           <w:numId w:val="3"/>
         </w:numPr>
-        <w:rPr>
-          <w:rFonts w:ascii="Times New Roman" w:hAnsi="Times New Roman" w:cs="Times New Roman"/>
-          <w:sz w:val="24"/>
-        </w:rPr>
-      </w:pPr>
-      <w:r>
-        <w:rPr>
-          <w:rFonts w:ascii="Times New Roman" w:hAnsi="Times New Roman" w:cs="Times New Roman"/>
-          <w:sz w:val="24"/>
-        </w:rPr>
+        <w:jc w:val="both"/>
+        <w:rPr>
+          <w:rFonts w:ascii="Times New Roman" w:hAnsi="Times New Roman" w:cs="Times New Roman"/>
+          <w:sz w:val="24"/>
+        </w:rPr>
+      </w:pPr>
+      <w:r>
+        <w:rPr>
+          <w:rFonts w:ascii="Times New Roman" w:hAnsi="Times New Roman" w:cs="Times New Roman"/>
+          <w:sz w:val="24"/>
+        </w:rPr>
+        <w:lastRenderedPageBreak/>
         <w:t>Czas pobytu (data przyjazdu, data wyjazdu).</w:t>
       </w:r>
     </w:p>
@@ -2668,17 +2827,17 @@
           <w:ilvl w:val="1"/>
           <w:numId w:val="3"/>
         </w:numPr>
-        <w:rPr>
-          <w:rFonts w:ascii="Times New Roman" w:hAnsi="Times New Roman" w:cs="Times New Roman"/>
-          <w:sz w:val="24"/>
-        </w:rPr>
-      </w:pPr>
-      <w:r>
-        <w:rPr>
-          <w:rFonts w:ascii="Times New Roman" w:hAnsi="Times New Roman" w:cs="Times New Roman"/>
-          <w:sz w:val="24"/>
-        </w:rPr>
-        <w:lastRenderedPageBreak/>
+        <w:jc w:val="both"/>
+        <w:rPr>
+          <w:rFonts w:ascii="Times New Roman" w:hAnsi="Times New Roman" w:cs="Times New Roman"/>
+          <w:sz w:val="24"/>
+        </w:rPr>
+      </w:pPr>
+      <w:r>
+        <w:rPr>
+          <w:rFonts w:ascii="Times New Roman" w:hAnsi="Times New Roman" w:cs="Times New Roman"/>
+          <w:sz w:val="24"/>
+        </w:rPr>
         <w:t>Osoba kierująca pacjenta na pobyt w sanatorium.</w:t>
       </w:r>
     </w:p>
@@ -2689,6 +2848,7 @@
           <w:ilvl w:val="1"/>
           <w:numId w:val="3"/>
         </w:numPr>
+        <w:jc w:val="both"/>
         <w:rPr>
           <w:rFonts w:ascii="Times New Roman" w:hAnsi="Times New Roman" w:cs="Times New Roman"/>
           <w:sz w:val="24"/>
@@ -2701,21 +2861,28 @@
         </w:rPr>
         <w:t>Inne (dodatkowe niezbędne informacje dotyczące pacjenta)</w:t>
       </w:r>
-    </w:p>
-    <w:p>
-      <w:pPr>
-        <w:pStyle w:val="Akapitzlist"/>
-        <w:rPr>
-          <w:rFonts w:ascii="Times New Roman" w:hAnsi="Times New Roman" w:cs="Times New Roman"/>
-          <w:sz w:val="24"/>
-        </w:rPr>
-      </w:pPr>
-      <w:r>
-        <w:rPr>
-          <w:rFonts w:ascii="Times New Roman" w:hAnsi="Times New Roman" w:cs="Times New Roman"/>
-          <w:sz w:val="24"/>
-        </w:rPr>
-        <w:t xml:space="preserve"> historia choroby, zalecenia)</w:t>
+      <w:r>
+        <w:rPr>
+          <w:rFonts w:ascii="Times New Roman" w:hAnsi="Times New Roman" w:cs="Times New Roman"/>
+          <w:sz w:val="24"/>
+        </w:rPr>
+        <w:t>,</w:t>
+      </w:r>
+    </w:p>
+    <w:p>
+      <w:pPr>
+        <w:jc w:val="both"/>
+        <w:rPr>
+          <w:rFonts w:ascii="Times New Roman" w:hAnsi="Times New Roman" w:cs="Times New Roman"/>
+          <w:sz w:val="24"/>
+        </w:rPr>
+      </w:pPr>
+      <w:r>
+        <w:rPr>
+          <w:rFonts w:ascii="Times New Roman" w:hAnsi="Times New Roman" w:cs="Times New Roman"/>
+          <w:sz w:val="24"/>
+        </w:rPr>
+        <w:t>Historia choroby, zalecenia).</w:t>
       </w:r>
     </w:p>
     <w:p>
@@ -2725,6 +2892,7 @@
           <w:ilvl w:val="0"/>
           <w:numId w:val="11"/>
         </w:numPr>
+        <w:jc w:val="both"/>
         <w:rPr>
           <w:rFonts w:ascii="Times New Roman" w:hAnsi="Times New Roman" w:cs="Times New Roman"/>
           <w:sz w:val="24"/>
@@ -2759,6 +2927,7 @@
           <w:ilvl w:val="0"/>
           <w:numId w:val="11"/>
         </w:numPr>
+        <w:jc w:val="both"/>
         <w:rPr>
           <w:rFonts w:ascii="Times New Roman" w:hAnsi="Times New Roman" w:cs="Times New Roman"/>
           <w:sz w:val="24"/>
@@ -2793,6 +2962,7 @@
           <w:ilvl w:val="0"/>
           <w:numId w:val="11"/>
         </w:numPr>
+        <w:jc w:val="both"/>
         <w:rPr>
           <w:rFonts w:ascii="Times New Roman" w:hAnsi="Times New Roman" w:cs="Times New Roman"/>
           <w:sz w:val="24"/>
@@ -2813,33 +2983,29 @@
           <w:ilvl w:val="0"/>
           <w:numId w:val="11"/>
         </w:numPr>
-        <w:rPr>
-          <w:rFonts w:ascii="Times New Roman" w:hAnsi="Times New Roman" w:cs="Times New Roman"/>
-          <w:sz w:val="24"/>
-        </w:rPr>
-      </w:pPr>
-      <w:r>
-        <w:rPr>
-          <w:rFonts w:ascii="Times New Roman" w:hAnsi="Times New Roman" w:cs="Times New Roman"/>
-          <w:sz w:val="24"/>
-        </w:rPr>
-        <w:t>Określenie osoby uprawnionej do odbioru wyników badań, dowiadywania się o stanie zdrowia pacjenta: imię, nazwisko, PESEL, numer dowodu osobistego, numer telefonu, zaświadczenie pisemne z własnoręcznym podpisem pacjenta upoważniające daną osobę do odbioru tych danych.</w:t>
-      </w:r>
-    </w:p>
-    <w:p>
-      <w:pPr>
-        <w:rPr>
-          <w:rFonts w:ascii="Times New Roman" w:hAnsi="Times New Roman" w:cs="Times New Roman"/>
-          <w:sz w:val="24"/>
-        </w:rPr>
-      </w:pPr>
-      <w:r>
-        <w:rPr>
-          <w:rFonts w:ascii="Times New Roman" w:hAnsi="Times New Roman" w:cs="Times New Roman"/>
-          <w:sz w:val="24"/>
-        </w:rPr>
-        <w:t>Wymagania danych: diagram związków encji1</w:t>
-      </w:r>
+        <w:jc w:val="both"/>
+        <w:rPr>
+          <w:rFonts w:ascii="Times New Roman" w:hAnsi="Times New Roman" w:cs="Times New Roman"/>
+          <w:sz w:val="24"/>
+        </w:rPr>
+      </w:pPr>
+      <w:r>
+        <w:rPr>
+          <w:rFonts w:ascii="Times New Roman" w:hAnsi="Times New Roman" w:cs="Times New Roman"/>
+          <w:sz w:val="24"/>
+        </w:rPr>
+        <w:t>Określenie osoby uprawnionej do odbioru wyników badań, dowiadywania się o stanie zdrowia pacjenta: imię, nazwisko, PESEL, numer dowodu osobistego, numer telefonu, zaświadczenie pisemne z własnoręcznym podpisem pacjenta upoważniające daną osobę do odbioru tych danych</w:t>
+      </w:r>
+    </w:p>
+    <w:p>
+      <w:pPr>
+        <w:spacing w:after="0"/>
+        <w:jc w:val="both"/>
+        <w:rPr>
+          <w:rFonts w:ascii="Times New Roman" w:hAnsi="Times New Roman" w:cs="Times New Roman"/>
+          <w:sz w:val="24"/>
+        </w:rPr>
+      </w:pPr>
     </w:p>
     <w:p>
       <w:pPr>
@@ -2848,23 +3014,41 @@
           <w:ilvl w:val="0"/>
           <w:numId w:val="1"/>
         </w:numPr>
-        <w:rPr>
-          <w:rFonts w:ascii="Times New Roman" w:hAnsi="Times New Roman" w:cs="Times New Roman"/>
-          <w:b/>
-          <w:sz w:val="24"/>
-        </w:rPr>
-      </w:pPr>
-      <w:r>
-        <w:rPr>
-          <w:rFonts w:ascii="Times New Roman" w:hAnsi="Times New Roman" w:cs="Times New Roman"/>
-          <w:b/>
-          <w:sz w:val="24"/>
-        </w:rPr>
-        <w:t>Wymagania dotyczące wyglądu i estetyki użytkowej produktu, wynikające z potrzeb potencjalnych klientów.</w:t>
-      </w:r>
-    </w:p>
-    <w:p>
-      <w:pPr>
+        <w:jc w:val="both"/>
+        <w:rPr>
+          <w:rFonts w:ascii="Times New Roman" w:hAnsi="Times New Roman" w:cs="Times New Roman"/>
+          <w:b/>
+          <w:sz w:val="24"/>
+        </w:rPr>
+      </w:pPr>
+      <w:r>
+        <w:rPr>
+          <w:rFonts w:ascii="Times New Roman" w:hAnsi="Times New Roman" w:cs="Times New Roman"/>
+          <w:b/>
+          <w:sz w:val="24"/>
+        </w:rPr>
+        <w:t>Wymagania dotyczące wyglądu i estetyki u</w:t>
+      </w:r>
+      <w:r>
+        <w:rPr>
+          <w:rFonts w:ascii="Times New Roman" w:hAnsi="Times New Roman" w:cs="Times New Roman"/>
+          <w:b/>
+          <w:sz w:val="24"/>
+        </w:rPr>
+        <w:t>żytkowej produktu, wynikające z </w:t>
+      </w:r>
+      <w:r>
+        <w:rPr>
+          <w:rFonts w:ascii="Times New Roman" w:hAnsi="Times New Roman" w:cs="Times New Roman"/>
+          <w:b/>
+          <w:sz w:val="24"/>
+        </w:rPr>
+        <w:t>potrzeb potencjalnych klientów.</w:t>
+      </w:r>
+    </w:p>
+    <w:p>
+      <w:pPr>
+        <w:jc w:val="both"/>
         <w:rPr>
           <w:rFonts w:ascii="Times New Roman" w:hAnsi="Times New Roman" w:cs="Times New Roman"/>
           <w:sz w:val="24"/>
@@ -2894,6 +3078,7 @@
     </w:p>
     <w:p>
       <w:pPr>
+        <w:jc w:val="both"/>
         <w:rPr>
           <w:rFonts w:ascii="Times New Roman" w:hAnsi="Times New Roman" w:cs="Times New Roman"/>
           <w:sz w:val="24"/>
@@ -2995,59 +3180,12 @@
           <w:rFonts w:ascii="Times New Roman" w:hAnsi="Times New Roman" w:cs="Times New Roman"/>
           <w:sz w:val="24"/>
         </w:rPr>
-        <w:t xml:space="preserve">, </w:t>
-      </w:r>
-      <w:proofErr w:type="spellStart"/>
-      <w:r>
-        <w:rPr>
-          <w:rFonts w:ascii="Times New Roman" w:hAnsi="Times New Roman" w:cs="Times New Roman"/>
-          <w:sz w:val="24"/>
-        </w:rPr>
-        <w:t>Cambria</w:t>
-      </w:r>
-      <w:proofErr w:type="spellEnd"/>
-      <w:r>
-        <w:rPr>
-          <w:rFonts w:ascii="Times New Roman" w:hAnsi="Times New Roman" w:cs="Times New Roman"/>
-          <w:sz w:val="24"/>
-        </w:rPr>
-        <w:t xml:space="preserve">, Arial, </w:t>
-      </w:r>
-      <w:proofErr w:type="spellStart"/>
-      <w:r>
-        <w:rPr>
-          <w:rFonts w:ascii="Times New Roman" w:hAnsi="Times New Roman" w:cs="Times New Roman"/>
-          <w:sz w:val="24"/>
-        </w:rPr>
-        <w:t>Calibri</w:t>
-      </w:r>
-      <w:proofErr w:type="spellEnd"/>
-      <w:r>
-        <w:rPr>
-          <w:rFonts w:ascii="Times New Roman" w:hAnsi="Times New Roman" w:cs="Times New Roman"/>
-          <w:sz w:val="24"/>
-        </w:rPr>
-        <w:t xml:space="preserve">, Miriam </w:t>
-      </w:r>
-      <w:proofErr w:type="spellStart"/>
-      <w:r>
-        <w:rPr>
-          <w:rFonts w:ascii="Times New Roman" w:hAnsi="Times New Roman" w:cs="Times New Roman"/>
-          <w:sz w:val="24"/>
-        </w:rPr>
-        <w:t>Fixed</w:t>
-      </w:r>
-      <w:proofErr w:type="spellEnd"/>
-      <w:r>
-        <w:rPr>
-          <w:rFonts w:ascii="Times New Roman" w:hAnsi="Times New Roman" w:cs="Times New Roman"/>
-          <w:sz w:val="24"/>
-        </w:rPr>
-        <w:t xml:space="preserve"> )).</w:t>
-      </w:r>
-    </w:p>
-    <w:p>
-      <w:pPr>
+        <w:t>, Cambria, Arial, Calibri, Miriam Fixed )).</w:t>
+      </w:r>
+    </w:p>
+    <w:p>
+      <w:pPr>
+        <w:jc w:val="both"/>
         <w:rPr>
           <w:rFonts w:ascii="Times New Roman" w:hAnsi="Times New Roman" w:cs="Times New Roman"/>
           <w:sz w:val="24"/>
@@ -3065,7 +3203,21 @@
           <w:rFonts w:ascii="Times New Roman" w:hAnsi="Times New Roman" w:cs="Times New Roman"/>
           <w:sz w:val="24"/>
         </w:rPr>
-        <w:t>ytkownika: wybór opcji dostępnych w podręcznym menu z wszystkich opcji dostępnych w programie (konfigurowane indywidualnie, przez użytkownika podczas pierwszego użycia).</w:t>
+        <w:t>ytko</w:t>
+      </w:r>
+      <w:r>
+        <w:rPr>
+          <w:rFonts w:ascii="Times New Roman" w:hAnsi="Times New Roman" w:cs="Times New Roman"/>
+          <w:sz w:val="24"/>
+        </w:rPr>
+        <w:t>wnika: wybór opcji dostępnych w </w:t>
+      </w:r>
+      <w:r>
+        <w:rPr>
+          <w:rFonts w:ascii="Times New Roman" w:hAnsi="Times New Roman" w:cs="Times New Roman"/>
+          <w:sz w:val="24"/>
+        </w:rPr>
+        <w:t>podręcznym menu z wszystkich opcji dostępnych w programie (konfigurowane indywidualnie, przez użytkownika podczas pierwszego użycia).</w:t>
       </w:r>
       <w:r>
         <w:rPr>
@@ -3077,6 +3229,7 @@
     </w:p>
     <w:p>
       <w:pPr>
+        <w:jc w:val="both"/>
         <w:rPr>
           <w:rFonts w:ascii="Times New Roman" w:hAnsi="Times New Roman" w:cs="Times New Roman"/>
           <w:sz w:val="24"/>
@@ -3097,6 +3250,7 @@
           <w:ilvl w:val="0"/>
           <w:numId w:val="1"/>
         </w:numPr>
+        <w:jc w:val="both"/>
         <w:rPr>
           <w:rFonts w:ascii="Times New Roman" w:hAnsi="Times New Roman" w:cs="Times New Roman"/>
           <w:b/>
@@ -3114,6 +3268,7 @@
     </w:p>
     <w:p>
       <w:pPr>
+        <w:jc w:val="both"/>
         <w:rPr>
           <w:rFonts w:ascii="Times New Roman" w:hAnsi="Times New Roman" w:cs="Times New Roman"/>
           <w:sz w:val="24"/>
@@ -3136,6 +3291,7 @@
     </w:p>
     <w:p>
       <w:pPr>
+        <w:jc w:val="both"/>
         <w:rPr>
           <w:rFonts w:ascii="Times New Roman" w:hAnsi="Times New Roman" w:cs="Times New Roman"/>
           <w:sz w:val="24"/>
@@ -3154,11 +3310,26 @@
           <w:rFonts w:ascii="Times New Roman" w:hAnsi="Times New Roman" w:cs="Times New Roman"/>
           <w:sz w:val="24"/>
         </w:rPr>
-        <w:t>kolejnych danych w formularzach (rejestracyjnych, informacyjnych, planów dnia) powinno przeskakiwać samo do kolejnych pól tekstowych po poprawnym uzupełnieniu poprzedniego, jednocześnie powinno nie pozwalać na pozostawianie pustych okien (oprócz pól: Inne, adres e-mail, telefon kontaktowy, w formularzu rejestracyjnym).</w:t>
-      </w:r>
-    </w:p>
-    <w:p>
-      <w:pPr>
+        <w:t>kolejnych danych w formularzach (rejestracyjnych, informacyjnych, planów dnia) powinno przeskakiwać samo do kolejnych pól tekstowych po poprawnym uzupełnieniu poprzedniego, jednocześnie powinno nie pozwalać na pozostawianie pustych okien (oprócz pól: Inne, adre</w:t>
+      </w:r>
+      <w:r>
+        <w:rPr>
+          <w:rFonts w:ascii="Times New Roman" w:hAnsi="Times New Roman" w:cs="Times New Roman"/>
+          <w:sz w:val="24"/>
+        </w:rPr>
+        <w:t>s e-mail, telefon kontaktowy, w </w:t>
+      </w:r>
+      <w:r>
+        <w:rPr>
+          <w:rFonts w:ascii="Times New Roman" w:hAnsi="Times New Roman" w:cs="Times New Roman"/>
+          <w:sz w:val="24"/>
+        </w:rPr>
+        <w:t>formularzu rejestracyjnym).</w:t>
+      </w:r>
+    </w:p>
+    <w:p>
+      <w:pPr>
+        <w:jc w:val="both"/>
         <w:rPr>
           <w:rFonts w:ascii="Times New Roman" w:hAnsi="Times New Roman" w:cs="Times New Roman"/>
           <w:sz w:val="24"/>
@@ -3179,6 +3350,7 @@
           <w:ilvl w:val="0"/>
           <w:numId w:val="1"/>
         </w:numPr>
+        <w:jc w:val="both"/>
         <w:rPr>
           <w:rFonts w:ascii="Times New Roman" w:hAnsi="Times New Roman" w:cs="Times New Roman"/>
           <w:b/>
@@ -3196,6 +3368,7 @@
     </w:p>
     <w:p>
       <w:pPr>
+        <w:jc w:val="both"/>
         <w:rPr>
           <w:rFonts w:ascii="Times New Roman" w:hAnsi="Times New Roman" w:cs="Times New Roman"/>
           <w:sz w:val="24"/>
@@ -3222,11 +3395,26 @@
           <w:rFonts w:ascii="Times New Roman" w:hAnsi="Times New Roman" w:cs="Times New Roman"/>
           <w:sz w:val="24"/>
         </w:rPr>
-        <w:t xml:space="preserve">Jakakolwiek interakcja pomiędzy użytkownikiem a systemem ma nie przekraczać 3 sek. Czas realizacji powinien być możliwie szybki, aby uniknąć wybijania użytkownika z toku myślenia. </w:t>
-      </w:r>
-    </w:p>
-    <w:p>
-      <w:pPr>
+        <w:t>Jakakolwiek interakcja pomiędzy użytkownikiem a systemem ma nie przekraczać 3 sek. Czas realizacji powinien być możliwie szybki, aby uniknąć wybijania użytkown</w:t>
+      </w:r>
+      <w:r>
+        <w:rPr>
+          <w:rFonts w:ascii="Times New Roman" w:hAnsi="Times New Roman" w:cs="Times New Roman"/>
+          <w:sz w:val="24"/>
+        </w:rPr>
+        <w:t>ika z </w:t>
+      </w:r>
+      <w:r>
+        <w:rPr>
+          <w:rFonts w:ascii="Times New Roman" w:hAnsi="Times New Roman" w:cs="Times New Roman"/>
+          <w:sz w:val="24"/>
+        </w:rPr>
+        <w:t xml:space="preserve">toku myślenia. </w:t>
+      </w:r>
+    </w:p>
+    <w:p>
+      <w:pPr>
+        <w:jc w:val="both"/>
         <w:rPr>
           <w:rFonts w:ascii="Times New Roman" w:hAnsi="Times New Roman" w:cs="Times New Roman"/>
           <w:sz w:val="24"/>
@@ -3257,6 +3445,7 @@
     </w:p>
     <w:p>
       <w:pPr>
+        <w:jc w:val="both"/>
         <w:rPr>
           <w:rFonts w:ascii="Times New Roman" w:hAnsi="Times New Roman" w:cs="Times New Roman"/>
           <w:sz w:val="24"/>
@@ -3280,6 +3469,7 @@
     </w:p>
     <w:p>
       <w:pPr>
+        <w:jc w:val="both"/>
         <w:rPr>
           <w:rFonts w:ascii="Times New Roman" w:hAnsi="Times New Roman" w:cs="Times New Roman"/>
           <w:sz w:val="24"/>
@@ -3298,7 +3488,21 @@
           <w:rFonts w:ascii="Times New Roman" w:hAnsi="Times New Roman" w:cs="Times New Roman"/>
           <w:sz w:val="24"/>
         </w:rPr>
-        <w:t xml:space="preserve"> Możliwość określenia czy obszar pamięci używany do zapisu danych jest stały, czy dynamiczny, tzn. czy ma przydzieloną wielkość, czy ma zwiększać swój obszar w zależności od ilości zapisywanych danych. </w:t>
+        <w:t xml:space="preserve"> Możliwość określenia czy obszar pamięci używany do zapisu danych jest stały, czy dynamiczny, tzn. czy ma przydzieloną wielkość,</w:t>
+      </w:r>
+      <w:r>
+        <w:rPr>
+          <w:rFonts w:ascii="Times New Roman" w:hAnsi="Times New Roman" w:cs="Times New Roman"/>
+          <w:sz w:val="24"/>
+        </w:rPr>
+        <w:t xml:space="preserve"> czy ma zwiększać swój obszar w </w:t>
+      </w:r>
+      <w:r>
+        <w:rPr>
+          <w:rFonts w:ascii="Times New Roman" w:hAnsi="Times New Roman" w:cs="Times New Roman"/>
+          <w:sz w:val="24"/>
+        </w:rPr>
+        <w:t xml:space="preserve">zależności od ilości zapisywanych danych. </w:t>
       </w:r>
     </w:p>
     <w:p>
@@ -3308,6 +3512,7 @@
           <w:ilvl w:val="0"/>
           <w:numId w:val="1"/>
         </w:numPr>
+        <w:jc w:val="both"/>
         <w:rPr>
           <w:rFonts w:ascii="Times New Roman" w:hAnsi="Times New Roman" w:cs="Times New Roman"/>
           <w:b/>
@@ -3325,6 +3530,7 @@
     </w:p>
     <w:p>
       <w:pPr>
+        <w:jc w:val="both"/>
         <w:rPr>
           <w:rFonts w:ascii="Times New Roman" w:hAnsi="Times New Roman" w:cs="Times New Roman"/>
           <w:sz w:val="24"/>
@@ -3345,23 +3551,41 @@
           <w:ilvl w:val="0"/>
           <w:numId w:val="1"/>
         </w:numPr>
-        <w:rPr>
-          <w:rFonts w:ascii="Times New Roman" w:hAnsi="Times New Roman" w:cs="Times New Roman"/>
-          <w:b/>
-          <w:sz w:val="24"/>
-        </w:rPr>
-      </w:pPr>
-      <w:r>
-        <w:rPr>
-          <w:rFonts w:ascii="Times New Roman" w:hAnsi="Times New Roman" w:cs="Times New Roman"/>
-          <w:b/>
-          <w:sz w:val="24"/>
-        </w:rPr>
-        <w:t>Wymagania dotyczące utrzymania produktu oraz opisanie różnych środowisk, w których produkt musi pracować.</w:t>
-      </w:r>
-    </w:p>
-    <w:p>
-      <w:pPr>
+        <w:jc w:val="both"/>
+        <w:rPr>
+          <w:rFonts w:ascii="Times New Roman" w:hAnsi="Times New Roman" w:cs="Times New Roman"/>
+          <w:b/>
+          <w:sz w:val="24"/>
+        </w:rPr>
+      </w:pPr>
+      <w:r>
+        <w:rPr>
+          <w:rFonts w:ascii="Times New Roman" w:hAnsi="Times New Roman" w:cs="Times New Roman"/>
+          <w:b/>
+          <w:sz w:val="24"/>
+        </w:rPr>
+        <w:t>Wymagania dotyczące utrzymania produktu ora</w:t>
+      </w:r>
+      <w:r>
+        <w:rPr>
+          <w:rFonts w:ascii="Times New Roman" w:hAnsi="Times New Roman" w:cs="Times New Roman"/>
+          <w:b/>
+          <w:sz w:val="24"/>
+        </w:rPr>
+        <w:t>z opisanie różnych środowisk, w </w:t>
+      </w:r>
+      <w:r>
+        <w:rPr>
+          <w:rFonts w:ascii="Times New Roman" w:hAnsi="Times New Roman" w:cs="Times New Roman"/>
+          <w:b/>
+          <w:sz w:val="24"/>
+        </w:rPr>
+        <w:t>których produkt musi pracować.</w:t>
+      </w:r>
+    </w:p>
+    <w:p>
+      <w:pPr>
+        <w:jc w:val="both"/>
         <w:rPr>
           <w:rFonts w:ascii="Times New Roman" w:hAnsi="Times New Roman" w:cs="Times New Roman"/>
           <w:sz w:val="24"/>
@@ -3389,6 +3613,7 @@
           <w:ilvl w:val="0"/>
           <w:numId w:val="1"/>
         </w:numPr>
+        <w:jc w:val="both"/>
         <w:rPr>
           <w:rFonts w:ascii="Times New Roman" w:hAnsi="Times New Roman" w:cs="Times New Roman"/>
           <w:b/>
@@ -3406,6 +3631,7 @@
     </w:p>
     <w:p>
       <w:pPr>
+        <w:jc w:val="both"/>
         <w:rPr>
           <w:rFonts w:ascii="Times New Roman" w:hAnsi="Times New Roman" w:cs="Times New Roman"/>
           <w:sz w:val="24"/>
@@ -3422,6 +3648,7 @@
     </w:p>
     <w:p>
       <w:pPr>
+        <w:jc w:val="both"/>
         <w:rPr>
           <w:rFonts w:ascii="Times New Roman" w:hAnsi="Times New Roman" w:cs="Times New Roman"/>
           <w:sz w:val="24"/>
@@ -3437,21 +3664,37 @@
     </w:p>
     <w:p>
       <w:pPr>
-        <w:rPr>
-          <w:rFonts w:ascii="Times New Roman" w:hAnsi="Times New Roman" w:cs="Times New Roman"/>
-          <w:sz w:val="24"/>
-        </w:rPr>
-      </w:pPr>
-      <w:r>
-        <w:rPr>
-          <w:rFonts w:ascii="Times New Roman" w:hAnsi="Times New Roman" w:cs="Times New Roman"/>
-          <w:sz w:val="24"/>
-        </w:rPr>
-        <w:t>Hasła indywidualne dla wszystkich użytkowników, potrzebne do wprowadzania zmian w danych.</w:t>
-      </w:r>
-    </w:p>
-    <w:p>
-      <w:pPr>
+        <w:jc w:val="both"/>
+        <w:rPr>
+          <w:rFonts w:ascii="Times New Roman" w:hAnsi="Times New Roman" w:cs="Times New Roman"/>
+          <w:sz w:val="24"/>
+        </w:rPr>
+      </w:pPr>
+      <w:r>
+        <w:rPr>
+          <w:rFonts w:ascii="Times New Roman" w:hAnsi="Times New Roman" w:cs="Times New Roman"/>
+          <w:sz w:val="24"/>
+        </w:rPr>
+        <w:t>Hasła indywidualne dla wszystkich użytkowników, potrzebne do wpr</w:t>
+      </w:r>
+      <w:r>
+        <w:rPr>
+          <w:rFonts w:ascii="Times New Roman" w:hAnsi="Times New Roman" w:cs="Times New Roman"/>
+          <w:sz w:val="24"/>
+        </w:rPr>
+        <w:t>owadzania zmian w </w:t>
+      </w:r>
+      <w:r>
+        <w:rPr>
+          <w:rFonts w:ascii="Times New Roman" w:hAnsi="Times New Roman" w:cs="Times New Roman"/>
+          <w:sz w:val="24"/>
+        </w:rPr>
+        <w:t>danych.</w:t>
+      </w:r>
+    </w:p>
+    <w:p>
+      <w:pPr>
+        <w:jc w:val="both"/>
         <w:rPr>
           <w:rFonts w:ascii="Times New Roman" w:hAnsi="Times New Roman" w:cs="Times New Roman"/>
           <w:sz w:val="24"/>
@@ -3472,6 +3715,7 @@
           <w:ilvl w:val="0"/>
           <w:numId w:val="1"/>
         </w:numPr>
+        <w:jc w:val="both"/>
         <w:rPr>
           <w:rFonts w:ascii="Times New Roman" w:hAnsi="Times New Roman" w:cs="Times New Roman"/>
           <w:b/>
@@ -3489,6 +3733,7 @@
     </w:p>
     <w:p>
       <w:pPr>
+        <w:jc w:val="both"/>
         <w:rPr>
           <w:rFonts w:ascii="Times New Roman" w:hAnsi="Times New Roman" w:cs="Times New Roman"/>
           <w:sz w:val="24"/>
@@ -3509,6 +3754,7 @@
           <w:ilvl w:val="0"/>
           <w:numId w:val="1"/>
         </w:numPr>
+        <w:jc w:val="both"/>
         <w:rPr>
           <w:rFonts w:ascii="Times New Roman" w:hAnsi="Times New Roman" w:cs="Times New Roman"/>
           <w:b/>
@@ -3526,6 +3772,7 @@
     </w:p>
     <w:p>
       <w:pPr>
+        <w:jc w:val="both"/>
         <w:rPr>
           <w:rFonts w:ascii="Times New Roman" w:hAnsi="Times New Roman" w:cs="Times New Roman"/>
           <w:sz w:val="24"/>
@@ -3541,17 +3788,32 @@
     </w:p>
     <w:p>
       <w:pPr>
-        <w:rPr>
-          <w:rFonts w:ascii="Times New Roman" w:hAnsi="Times New Roman" w:cs="Times New Roman"/>
-          <w:sz w:val="24"/>
-        </w:rPr>
-      </w:pPr>
-      <w:r>
-        <w:rPr>
-          <w:rFonts w:ascii="Times New Roman" w:hAnsi="Times New Roman" w:cs="Times New Roman"/>
-          <w:sz w:val="24"/>
-        </w:rPr>
-        <w:t xml:space="preserve">Program powinien mieć zabezpieczenia przed kopiowaniem i wysyłaniem danych na urządzenia zewnętrzne, czy też za pomocą Internetu. Każdorazowe otwarcie katalogu z danymi danego pacjenta powinno być rejestrowane z informacją o dacie, godzinie i osobie, która dokonuję wglądu do tych danych. </w:t>
+        <w:jc w:val="both"/>
+        <w:rPr>
+          <w:rFonts w:ascii="Times New Roman" w:hAnsi="Times New Roman" w:cs="Times New Roman"/>
+          <w:sz w:val="24"/>
+        </w:rPr>
+      </w:pPr>
+      <w:r>
+        <w:rPr>
+          <w:rFonts w:ascii="Times New Roman" w:hAnsi="Times New Roman" w:cs="Times New Roman"/>
+          <w:sz w:val="24"/>
+        </w:rPr>
+        <w:t xml:space="preserve">Program powinien mieć zabezpieczenia przed kopiowaniem i wysyłaniem danych na urządzenia zewnętrzne, czy też za pomocą Internetu. </w:t>
+      </w:r>
+      <w:r>
+        <w:rPr>
+          <w:rFonts w:ascii="Times New Roman" w:hAnsi="Times New Roman" w:cs="Times New Roman"/>
+          <w:sz w:val="24"/>
+        </w:rPr>
+        <w:t>Każdorazowe otwarcie katalogu z </w:t>
+      </w:r>
+      <w:r>
+        <w:rPr>
+          <w:rFonts w:ascii="Times New Roman" w:hAnsi="Times New Roman" w:cs="Times New Roman"/>
+          <w:sz w:val="24"/>
+        </w:rPr>
+        <w:t xml:space="preserve">danymi danego pacjenta powinno być rejestrowane z informacją o dacie, godzinie i osobie, która dokonuję wglądu do tych danych. </w:t>
       </w:r>
       <w:r>
         <w:rPr>
@@ -3563,6 +3825,7 @@
     </w:p>
     <w:p>
       <w:pPr>
+        <w:jc w:val="both"/>
         <w:rPr>
           <w:rFonts w:ascii="Times New Roman" w:hAnsi="Times New Roman" w:cs="Times New Roman"/>
           <w:sz w:val="24"/>
@@ -3583,6 +3846,7 @@
           <w:ilvl w:val="0"/>
           <w:numId w:val="1"/>
         </w:numPr>
+        <w:jc w:val="both"/>
         <w:rPr>
           <w:rFonts w:ascii="Times New Roman" w:hAnsi="Times New Roman" w:cs="Times New Roman"/>
           <w:b/>
@@ -3600,6 +3864,7 @@
     </w:p>
     <w:p>
       <w:pPr>
+        <w:jc w:val="both"/>
         <w:rPr>
           <w:rFonts w:ascii="Times New Roman" w:hAnsi="Times New Roman" w:cs="Times New Roman"/>
           <w:sz w:val="24"/>
@@ -3620,6 +3885,7 @@
           <w:ilvl w:val="0"/>
           <w:numId w:val="1"/>
         </w:numPr>
+        <w:jc w:val="both"/>
         <w:rPr>
           <w:rFonts w:ascii="Times New Roman" w:hAnsi="Times New Roman" w:cs="Times New Roman"/>
           <w:b/>
@@ -3637,6 +3903,7 @@
     </w:p>
     <w:p>
       <w:pPr>
+        <w:jc w:val="both"/>
         <w:rPr>
           <w:rFonts w:ascii="Times New Roman" w:hAnsi="Times New Roman" w:cs="Times New Roman"/>
           <w:sz w:val="24"/>
@@ -3657,6 +3924,7 @@
           <w:ilvl w:val="0"/>
           <w:numId w:val="1"/>
         </w:numPr>
+        <w:jc w:val="both"/>
         <w:rPr>
           <w:rFonts w:ascii="Times New Roman" w:hAnsi="Times New Roman" w:cs="Times New Roman"/>
           <w:b/>
@@ -3714,6 +3982,7 @@
     </w:p>
     <w:p>
       <w:pPr>
+        <w:jc w:val="both"/>
         <w:rPr>
           <w:rFonts w:ascii="Times New Roman" w:hAnsi="Times New Roman" w:cs="Times New Roman"/>
           <w:sz w:val="24"/>
@@ -3742,6 +4011,7 @@
           <w:ilvl w:val="0"/>
           <w:numId w:val="1"/>
         </w:numPr>
+        <w:jc w:val="both"/>
         <w:rPr>
           <w:rFonts w:ascii="Times New Roman" w:hAnsi="Times New Roman" w:cs="Times New Roman"/>
           <w:b/>
@@ -3759,6 +4029,7 @@
     </w:p>
     <w:p>
       <w:pPr>
+        <w:jc w:val="both"/>
         <w:rPr>
           <w:rFonts w:ascii="Times New Roman" w:hAnsi="Times New Roman" w:cs="Times New Roman"/>
           <w:sz w:val="24"/>
@@ -3774,6 +4045,7 @@
     </w:p>
     <w:p>
       <w:pPr>
+        <w:jc w:val="both"/>
         <w:rPr>
           <w:rFonts w:ascii="Times New Roman" w:hAnsi="Times New Roman" w:cs="Times New Roman"/>
           <w:sz w:val="24"/>
@@ -3789,6 +4061,7 @@
     </w:p>
     <w:p>
       <w:pPr>
+        <w:jc w:val="both"/>
         <w:rPr>
           <w:rFonts w:ascii="Times New Roman" w:hAnsi="Times New Roman" w:cs="Times New Roman"/>
           <w:sz w:val="24"/>
@@ -3804,6 +4077,7 @@
     </w:p>
     <w:p>
       <w:pPr>
+        <w:jc w:val="both"/>
         <w:rPr>
           <w:rFonts w:ascii="Times New Roman" w:hAnsi="Times New Roman" w:cs="Times New Roman"/>
           <w:sz w:val="24"/>
@@ -3819,6 +4093,7 @@
     </w:p>
     <w:p>
       <w:pPr>
+        <w:jc w:val="both"/>
         <w:rPr>
           <w:rFonts w:ascii="Times New Roman" w:hAnsi="Times New Roman" w:cs="Times New Roman"/>
           <w:sz w:val="24"/>
@@ -3834,6 +4109,7 @@
     </w:p>
     <w:p>
       <w:pPr>
+        <w:jc w:val="both"/>
         <w:rPr>
           <w:rFonts w:ascii="Times New Roman" w:hAnsi="Times New Roman" w:cs="Times New Roman"/>
           <w:sz w:val="24"/>
@@ -3849,6 +4125,7 @@
     </w:p>
     <w:p>
       <w:pPr>
+        <w:jc w:val="both"/>
         <w:rPr>
           <w:rFonts w:ascii="Times New Roman" w:hAnsi="Times New Roman" w:cs="Times New Roman"/>
           <w:sz w:val="24"/>
@@ -3869,6 +4146,7 @@
           <w:ilvl w:val="0"/>
           <w:numId w:val="1"/>
         </w:numPr>
+        <w:jc w:val="both"/>
         <w:rPr>
           <w:rFonts w:ascii="Times New Roman" w:hAnsi="Times New Roman" w:cs="Times New Roman"/>
           <w:b/>
@@ -3886,120 +4164,32 @@
     </w:p>
     <w:p>
       <w:pPr>
-        <w:rPr>
-          <w:rFonts w:ascii="Times New Roman" w:hAnsi="Times New Roman" w:cs="Times New Roman"/>
-          <w:sz w:val="24"/>
-        </w:rPr>
-      </w:pPr>
-      <w:r>
-        <w:rPr>
-          <w:rFonts w:ascii="Times New Roman" w:hAnsi="Times New Roman" w:cs="Times New Roman"/>
-          <w:sz w:val="24"/>
-        </w:rPr>
-        <w:t xml:space="preserve">Możliwość zmiany rozszerzenia plików z danymi do rozszerzeń uniwersalnych (np. dla plików tekstowych: </w:t>
-      </w:r>
-      <w:proofErr w:type="spellStart"/>
-      <w:r>
-        <w:rPr>
-          <w:rFonts w:ascii="Times New Roman" w:hAnsi="Times New Roman" w:cs="Times New Roman"/>
-          <w:sz w:val="24"/>
-        </w:rPr>
-        <w:t>txt</w:t>
-      </w:r>
-      <w:proofErr w:type="spellEnd"/>
-      <w:r>
-        <w:rPr>
-          <w:rFonts w:ascii="Times New Roman" w:hAnsi="Times New Roman" w:cs="Times New Roman"/>
-          <w:sz w:val="24"/>
-        </w:rPr>
-        <w:t xml:space="preserve">, plików arkuszy kalkulacyjnych: </w:t>
-      </w:r>
-      <w:proofErr w:type="spellStart"/>
-      <w:r>
-        <w:rPr>
-          <w:rFonts w:ascii="Times New Roman" w:hAnsi="Times New Roman" w:cs="Times New Roman"/>
-          <w:sz w:val="24"/>
-        </w:rPr>
-        <w:t>txt</w:t>
-      </w:r>
-      <w:proofErr w:type="spellEnd"/>
-      <w:r>
-        <w:rPr>
-          <w:rFonts w:ascii="Times New Roman" w:hAnsi="Times New Roman" w:cs="Times New Roman"/>
-          <w:sz w:val="24"/>
-        </w:rPr>
-        <w:t>/</w:t>
-      </w:r>
-      <w:proofErr w:type="spellStart"/>
-      <w:r>
-        <w:rPr>
-          <w:rFonts w:ascii="Times New Roman" w:hAnsi="Times New Roman" w:cs="Times New Roman"/>
-          <w:sz w:val="24"/>
-        </w:rPr>
-        <w:t>xls</w:t>
-      </w:r>
-      <w:proofErr w:type="spellEnd"/>
-      <w:r>
-        <w:rPr>
-          <w:rFonts w:ascii="Times New Roman" w:hAnsi="Times New Roman" w:cs="Times New Roman"/>
-          <w:sz w:val="24"/>
-        </w:rPr>
-        <w:t>/</w:t>
-      </w:r>
-      <w:proofErr w:type="spellStart"/>
-      <w:r>
-        <w:rPr>
-          <w:rFonts w:ascii="Times New Roman" w:hAnsi="Times New Roman" w:cs="Times New Roman"/>
-          <w:sz w:val="24"/>
-        </w:rPr>
-        <w:t>csv</w:t>
-      </w:r>
-      <w:proofErr w:type="spellEnd"/>
-      <w:r>
-        <w:rPr>
-          <w:rFonts w:ascii="Times New Roman" w:hAnsi="Times New Roman" w:cs="Times New Roman"/>
-          <w:sz w:val="24"/>
-        </w:rPr>
-        <w:t xml:space="preserve"> </w:t>
-      </w:r>
-      <w:r>
-        <w:rPr>
-          <w:rFonts w:ascii="Times New Roman" w:hAnsi="Times New Roman" w:cs="Times New Roman"/>
-          <w:sz w:val="24"/>
-        </w:rPr>
-        <w:t xml:space="preserve">,plików graficznych: JPG). Możliwość zapisu wszystkich plików jako plików graficznych (tzw. </w:t>
-      </w:r>
-      <w:proofErr w:type="spellStart"/>
-      <w:r>
-        <w:rPr>
-          <w:rFonts w:ascii="Times New Roman" w:hAnsi="Times New Roman" w:cs="Times New Roman"/>
-          <w:sz w:val="24"/>
-        </w:rPr>
-        <w:t>Print</w:t>
-      </w:r>
-      <w:proofErr w:type="spellEnd"/>
-      <w:r>
-        <w:rPr>
-          <w:rFonts w:ascii="Times New Roman" w:hAnsi="Times New Roman" w:cs="Times New Roman"/>
-          <w:sz w:val="24"/>
-        </w:rPr>
-        <w:t xml:space="preserve"> </w:t>
-      </w:r>
-      <w:proofErr w:type="spellStart"/>
-      <w:r>
-        <w:rPr>
-          <w:rFonts w:ascii="Times New Roman" w:hAnsi="Times New Roman" w:cs="Times New Roman"/>
-          <w:sz w:val="24"/>
-        </w:rPr>
-        <w:t>Screen</w:t>
-      </w:r>
-      <w:proofErr w:type="spellEnd"/>
-      <w:r>
-        <w:rPr>
-          <w:rFonts w:ascii="Times New Roman" w:hAnsi="Times New Roman" w:cs="Times New Roman"/>
-          <w:sz w:val="24"/>
-        </w:rPr>
-        <w:t xml:space="preserve">). </w:t>
+        <w:jc w:val="both"/>
+        <w:rPr>
+          <w:rFonts w:ascii="Times New Roman" w:hAnsi="Times New Roman" w:cs="Times New Roman"/>
+          <w:sz w:val="24"/>
+        </w:rPr>
+      </w:pPr>
+      <w:r>
+        <w:rPr>
+          <w:rFonts w:ascii="Times New Roman" w:hAnsi="Times New Roman" w:cs="Times New Roman"/>
+          <w:sz w:val="24"/>
+        </w:rPr>
+        <w:t>Możliwość zmiany rozszerzenia plików z danymi do rozszerzeń uniwersalnych (np. dla plików tekstowych: txt, plików arkuszy kalkulacyjnych: txt</w:t>
+      </w:r>
+      <w:r>
+        <w:rPr>
+          <w:rFonts w:ascii="Times New Roman" w:hAnsi="Times New Roman" w:cs="Times New Roman"/>
+          <w:sz w:val="24"/>
+        </w:rPr>
+        <w:t xml:space="preserve">/xls/csv </w:t>
+      </w:r>
+      <w:r>
+        <w:rPr>
+          <w:rFonts w:ascii="Times New Roman" w:hAnsi="Times New Roman" w:cs="Times New Roman"/>
+          <w:sz w:val="24"/>
+        </w:rPr>
+        <w:t xml:space="preserve">,plików graficznych: JPG). Możliwość zapisu wszystkich plików jako plików graficznych (tzw. Print Screen). </w:t>
       </w:r>
     </w:p>
     <w:p>
@@ -4009,6 +4199,7 @@
           <w:ilvl w:val="0"/>
           <w:numId w:val="1"/>
         </w:numPr>
+        <w:jc w:val="both"/>
         <w:rPr>
           <w:rFonts w:ascii="Times New Roman" w:hAnsi="Times New Roman" w:cs="Times New Roman"/>
           <w:b/>
@@ -4031,6 +4222,7 @@
           <w:ilvl w:val="0"/>
           <w:numId w:val="12"/>
         </w:numPr>
+        <w:jc w:val="both"/>
         <w:rPr>
           <w:rFonts w:ascii="Times New Roman" w:hAnsi="Times New Roman" w:cs="Times New Roman"/>
           <w:sz w:val="24"/>
@@ -4051,6 +4243,7 @@
           <w:ilvl w:val="0"/>
           <w:numId w:val="12"/>
         </w:numPr>
+        <w:jc w:val="both"/>
         <w:rPr>
           <w:rFonts w:ascii="Times New Roman" w:hAnsi="Times New Roman" w:cs="Times New Roman"/>
           <w:sz w:val="24"/>
@@ -4071,6 +4264,7 @@
           <w:ilvl w:val="0"/>
           <w:numId w:val="12"/>
         </w:numPr>
+        <w:jc w:val="both"/>
         <w:rPr>
           <w:rFonts w:ascii="Times New Roman" w:hAnsi="Times New Roman" w:cs="Times New Roman"/>
           <w:sz w:val="24"/>
@@ -4091,6 +4285,7 @@
           <w:ilvl w:val="0"/>
           <w:numId w:val="12"/>
         </w:numPr>
+        <w:jc w:val="both"/>
         <w:rPr>
           <w:rFonts w:ascii="Times New Roman" w:hAnsi="Times New Roman" w:cs="Times New Roman"/>
           <w:sz w:val="24"/>
@@ -4112,6 +4307,7 @@
           <w:numId w:val="12"/>
         </w:numPr>
         <w:spacing w:after="0"/>
+        <w:jc w:val="both"/>
         <w:rPr>
           <w:rFonts w:ascii="Times New Roman" w:hAnsi="Times New Roman" w:cs="Times New Roman"/>
           <w:sz w:val="24"/>
@@ -4128,6 +4324,7 @@
     <w:p>
       <w:pPr>
         <w:spacing w:after="0"/>
+        <w:jc w:val="both"/>
         <w:rPr>
           <w:rFonts w:ascii="Times New Roman" w:hAnsi="Times New Roman" w:cs="Times New Roman"/>
           <w:sz w:val="24"/>
@@ -4141,6 +4338,7 @@
           <w:ilvl w:val="0"/>
           <w:numId w:val="1"/>
         </w:numPr>
+        <w:jc w:val="both"/>
         <w:rPr>
           <w:rFonts w:ascii="Times New Roman" w:hAnsi="Times New Roman" w:cs="Times New Roman"/>
           <w:b/>
@@ -4158,6 +4356,7 @@
     </w:p>
     <w:p>
       <w:pPr>
+        <w:jc w:val="both"/>
         <w:rPr>
           <w:rFonts w:ascii="Times New Roman" w:hAnsi="Times New Roman" w:cs="Times New Roman"/>
           <w:sz w:val="24"/>
@@ -4178,6 +4377,7 @@
           <w:ilvl w:val="0"/>
           <w:numId w:val="1"/>
         </w:numPr>
+        <w:jc w:val="both"/>
         <w:rPr>
           <w:rFonts w:ascii="Times New Roman" w:hAnsi="Times New Roman" w:cs="Times New Roman"/>
           <w:b/>
@@ -4200,6 +4400,7 @@
           <w:ilvl w:val="0"/>
           <w:numId w:val="13"/>
         </w:numPr>
+        <w:jc w:val="both"/>
         <w:rPr>
           <w:rFonts w:ascii="Times New Roman" w:hAnsi="Times New Roman" w:cs="Times New Roman"/>
           <w:sz w:val="24"/>
@@ -4220,6 +4421,7 @@
           <w:ilvl w:val="0"/>
           <w:numId w:val="13"/>
         </w:numPr>
+        <w:jc w:val="both"/>
         <w:rPr>
           <w:rFonts w:ascii="Times New Roman" w:hAnsi="Times New Roman" w:cs="Times New Roman"/>
           <w:sz w:val="24"/>
@@ -4240,6 +4442,7 @@
           <w:ilvl w:val="0"/>
           <w:numId w:val="13"/>
         </w:numPr>
+        <w:jc w:val="both"/>
         <w:rPr>
           <w:rFonts w:ascii="Times New Roman" w:hAnsi="Times New Roman" w:cs="Times New Roman"/>
           <w:sz w:val="24"/>
@@ -4260,6 +4463,7 @@
           <w:ilvl w:val="0"/>
           <w:numId w:val="13"/>
         </w:numPr>
+        <w:jc w:val="both"/>
         <w:rPr>
           <w:rFonts w:ascii="Times New Roman" w:hAnsi="Times New Roman" w:cs="Times New Roman"/>
           <w:sz w:val="24"/>
@@ -4280,6 +4484,7 @@
           <w:ilvl w:val="0"/>
           <w:numId w:val="13"/>
         </w:numPr>
+        <w:jc w:val="both"/>
         <w:rPr>
           <w:rFonts w:ascii="Times New Roman" w:hAnsi="Times New Roman" w:cs="Times New Roman"/>
           <w:sz w:val="24"/>
@@ -4297,6 +4502,7 @@
     <w:p>
       <w:pPr>
         <w:spacing w:after="0"/>
+        <w:jc w:val="both"/>
         <w:rPr>
           <w:rFonts w:ascii="Times New Roman" w:hAnsi="Times New Roman" w:cs="Times New Roman"/>
           <w:sz w:val="24"/>
@@ -4310,6 +4516,7 @@
           <w:ilvl w:val="0"/>
           <w:numId w:val="1"/>
         </w:numPr>
+        <w:jc w:val="both"/>
         <w:rPr>
           <w:rFonts w:ascii="Times New Roman" w:hAnsi="Times New Roman" w:cs="Times New Roman"/>
           <w:b/>
@@ -4327,6 +4534,7 @@
     </w:p>
     <w:p>
       <w:pPr>
+        <w:jc w:val="both"/>
         <w:rPr>
           <w:rFonts w:ascii="Times New Roman" w:hAnsi="Times New Roman" w:cs="Times New Roman"/>
           <w:sz w:val="24"/>
@@ -4347,33 +4555,32 @@
           <w:ilvl w:val="0"/>
           <w:numId w:val="14"/>
         </w:numPr>
-        <w:rPr>
-          <w:rFonts w:ascii="Times New Roman" w:hAnsi="Times New Roman" w:cs="Times New Roman"/>
-          <w:sz w:val="24"/>
-        </w:rPr>
-      </w:pPr>
-      <w:r>
-        <w:rPr>
-          <w:rFonts w:ascii="Times New Roman" w:hAnsi="Times New Roman" w:cs="Times New Roman"/>
-          <w:sz w:val="24"/>
-        </w:rPr>
-        <w:t xml:space="preserve">Automatyczne ustawiania przypomnień (wysyłanych wiadomością </w:t>
-      </w:r>
-      <w:proofErr w:type="spellStart"/>
-      <w:r>
-        <w:rPr>
-          <w:rFonts w:ascii="Times New Roman" w:hAnsi="Times New Roman" w:cs="Times New Roman"/>
-          <w:sz w:val="24"/>
-        </w:rPr>
-        <w:t>sms</w:t>
-      </w:r>
-      <w:proofErr w:type="spellEnd"/>
-      <w:r>
-        <w:rPr>
-          <w:rFonts w:ascii="Times New Roman" w:hAnsi="Times New Roman" w:cs="Times New Roman"/>
-          <w:sz w:val="24"/>
-        </w:rPr>
-        <w:t xml:space="preserve"> lub e-mail) o zbliżających się zabiegach/zajęciach dla pacjentów.</w:t>
+        <w:jc w:val="both"/>
+        <w:rPr>
+          <w:rFonts w:ascii="Times New Roman" w:hAnsi="Times New Roman" w:cs="Times New Roman"/>
+          <w:sz w:val="24"/>
+        </w:rPr>
+      </w:pPr>
+      <w:r>
+        <w:rPr>
+          <w:rFonts w:ascii="Times New Roman" w:hAnsi="Times New Roman" w:cs="Times New Roman"/>
+          <w:sz w:val="24"/>
+        </w:rPr>
+        <w:t>Automatyczne ustawiania przypomnień (wysyłanyc</w:t>
+      </w:r>
+      <w:r>
+        <w:rPr>
+          <w:rFonts w:ascii="Times New Roman" w:hAnsi="Times New Roman" w:cs="Times New Roman"/>
+          <w:sz w:val="24"/>
+        </w:rPr>
+        <w:t>h wiadomością sms lub e-mail) o </w:t>
+      </w:r>
+      <w:r>
+        <w:rPr>
+          <w:rFonts w:ascii="Times New Roman" w:hAnsi="Times New Roman" w:cs="Times New Roman"/>
+          <w:sz w:val="24"/>
+        </w:rPr>
+        <w:t>zbliżających się zabiegach/zajęciach dla pacjentów.</w:t>
       </w:r>
     </w:p>
     <w:p>
@@ -4383,6 +4590,7 @@
           <w:ilvl w:val="0"/>
           <w:numId w:val="14"/>
         </w:numPr>
+        <w:jc w:val="both"/>
         <w:rPr>
           <w:rFonts w:ascii="Times New Roman" w:hAnsi="Times New Roman" w:cs="Times New Roman"/>
           <w:sz w:val="24"/>
@@ -4403,37 +4611,104 @@
           <w:ilvl w:val="0"/>
           <w:numId w:val="14"/>
         </w:numPr>
-        <w:rPr>
-          <w:rFonts w:ascii="Times New Roman" w:hAnsi="Times New Roman" w:cs="Times New Roman"/>
-          <w:sz w:val="24"/>
-        </w:rPr>
-      </w:pPr>
-      <w:r>
-        <w:rPr>
-          <w:rFonts w:ascii="Times New Roman" w:hAnsi="Times New Roman" w:cs="Times New Roman"/>
-          <w:sz w:val="24"/>
-        </w:rPr>
-        <w:t>Udoskonalenia bazy zajęć w planie dnia (nowe opcje, jak posiłki, czas wolny, sen).</w:t>
-      </w:r>
-    </w:p>
-    <w:p>
-      <w:pPr>
-        <w:rPr>
-          <w:rFonts w:ascii="Times New Roman" w:hAnsi="Times New Roman" w:cs="Times New Roman"/>
-          <w:sz w:val="24"/>
-        </w:rPr>
-      </w:pPr>
-    </w:p>
-    <w:p>
-      <w:pPr>
-        <w:rPr>
-          <w:rFonts w:ascii="Times New Roman" w:hAnsi="Times New Roman" w:cs="Times New Roman"/>
-          <w:sz w:val="24"/>
-        </w:rPr>
-      </w:pPr>
-    </w:p>
-    <w:p>
-      <w:pPr>
+        <w:jc w:val="both"/>
+        <w:rPr>
+          <w:rFonts w:ascii="Times New Roman" w:hAnsi="Times New Roman" w:cs="Times New Roman"/>
+          <w:sz w:val="24"/>
+        </w:rPr>
+      </w:pPr>
+      <w:r>
+        <w:rPr>
+          <w:rFonts w:ascii="Times New Roman" w:hAnsi="Times New Roman" w:cs="Times New Roman"/>
+          <w:sz w:val="24"/>
+        </w:rPr>
+        <w:t>Poszerzenie</w:t>
+      </w:r>
+      <w:r>
+        <w:rPr>
+          <w:rFonts w:ascii="Times New Roman" w:hAnsi="Times New Roman" w:cs="Times New Roman"/>
+          <w:sz w:val="24"/>
+        </w:rPr>
+        <w:t xml:space="preserve"> bazy zajęć w planie dnia (nowe opcje, jak posiłki, czas wolny, sen</w:t>
+      </w:r>
+      <w:r>
+        <w:rPr>
+          <w:rFonts w:ascii="Times New Roman" w:hAnsi="Times New Roman" w:cs="Times New Roman"/>
+          <w:sz w:val="24"/>
+        </w:rPr>
+        <w:t>, itd.</w:t>
+      </w:r>
+      <w:r>
+        <w:rPr>
+          <w:rFonts w:ascii="Times New Roman" w:hAnsi="Times New Roman" w:cs="Times New Roman"/>
+          <w:sz w:val="24"/>
+        </w:rPr>
+        <w:t>).</w:t>
+      </w:r>
+    </w:p>
+    <w:p>
+      <w:pPr>
+        <w:pStyle w:val="Akapitzlist"/>
+        <w:numPr>
+          <w:ilvl w:val="0"/>
+          <w:numId w:val="14"/>
+        </w:numPr>
+        <w:jc w:val="both"/>
+        <w:rPr>
+          <w:rFonts w:ascii="Times New Roman" w:hAnsi="Times New Roman" w:cs="Times New Roman"/>
+          <w:sz w:val="24"/>
+        </w:rPr>
+      </w:pPr>
+      <w:r>
+        <w:rPr>
+          <w:rFonts w:ascii="Times New Roman" w:hAnsi="Times New Roman" w:cs="Times New Roman"/>
+          <w:sz w:val="24"/>
+        </w:rPr>
+        <w:t>Poszerzenie bazy zabiegów w planie dnia (nowe opcje, jak gry zespołowe, warsztaty literackie, itd.).</w:t>
+      </w:r>
+    </w:p>
+    <w:p>
+      <w:pPr>
+        <w:pStyle w:val="Akapitzlist"/>
+        <w:numPr>
+          <w:ilvl w:val="0"/>
+          <w:numId w:val="14"/>
+        </w:numPr>
+        <w:jc w:val="both"/>
+        <w:rPr>
+          <w:rFonts w:ascii="Times New Roman" w:hAnsi="Times New Roman" w:cs="Times New Roman"/>
+          <w:sz w:val="24"/>
+        </w:rPr>
+      </w:pPr>
+      <w:r>
+        <w:rPr>
+          <w:rFonts w:ascii="Times New Roman" w:hAnsi="Times New Roman" w:cs="Times New Roman"/>
+          <w:sz w:val="24"/>
+        </w:rPr>
+        <w:t>Poszerzenie bazy badań w planie dnia (nowe opcje, jak RTG, Badania krwi, itd.).</w:t>
+      </w:r>
+    </w:p>
+    <w:p>
+      <w:pPr>
+        <w:jc w:val="both"/>
+        <w:rPr>
+          <w:rFonts w:ascii="Times New Roman" w:hAnsi="Times New Roman" w:cs="Times New Roman"/>
+          <w:sz w:val="24"/>
+        </w:rPr>
+      </w:pPr>
+    </w:p>
+    <w:p>
+      <w:pPr>
+        <w:jc w:val="both"/>
+        <w:rPr>
+          <w:rFonts w:ascii="Times New Roman" w:hAnsi="Times New Roman" w:cs="Times New Roman"/>
+          <w:sz w:val="24"/>
+        </w:rPr>
+      </w:pPr>
+    </w:p>
+    <w:p>
+      <w:pPr>
+        <w:jc w:val="both"/>
         <w:rPr>
           <w:rFonts w:ascii="Times New Roman" w:hAnsi="Times New Roman" w:cs="Times New Roman"/>
           <w:b/>

</xml_diff>